<commit_message>
module four final submissions
</commit_message>
<xml_diff>
--- a/moduleFour/CSC500_1_-Module 4-Portfolio MileStone.docx
+++ b/moduleFour/CSC500_1_-Module 4-Portfolio MileStone.docx
@@ -35,7 +35,7 @@
         <w:rPr>
           <w:rtl w:val="0"/>
         </w:rPr>
-        <w:t xml:space="preserve">: 1 &amp; Critical Thinking Assignment</w:t>
+        <w:t xml:space="preserve">: 4 &amp; Portfolio Milestone</w:t>
       </w:r>
     </w:p>
     <w:p>
@@ -97,8 +97,8 @@
           <w:rFonts w:ascii="Courier New" w:cs="Courier New" w:eastAsia="Courier New" w:hAnsi="Courier New"/>
           <w:i w:val="1"/>
           <w:color w:val="5f826b"/>
-          <w:sz w:val="20"/>
-          <w:szCs w:val="20"/>
+          <w:sz w:val="16"/>
+          <w:szCs w:val="16"/>
         </w:rPr>
       </w:pPr>
       <w:r>
@@ -106,8 +106,8 @@
           <w:rFonts w:ascii="Courier New" w:cs="Courier New" w:eastAsia="Courier New" w:hAnsi="Courier New"/>
           <w:i w:val="1"/>
           <w:color w:val="5f826b"/>
-          <w:sz w:val="20"/>
-          <w:szCs w:val="20"/>
+          <w:sz w:val="16"/>
+          <w:szCs w:val="16"/>
           <w:rtl w:val="0"/>
         </w:rPr>
         <w:t xml:space="preserve">"""</w:t>
@@ -120,8 +120,8 @@
           <w:rFonts w:ascii="Courier New" w:cs="Courier New" w:eastAsia="Courier New" w:hAnsi="Courier New"/>
           <w:i w:val="1"/>
           <w:color w:val="5f826b"/>
-          <w:sz w:val="20"/>
-          <w:szCs w:val="20"/>
+          <w:sz w:val="16"/>
+          <w:szCs w:val="16"/>
         </w:rPr>
       </w:pPr>
       <w:r>
@@ -129,8 +129,8 @@
           <w:rFonts w:ascii="Courier New" w:cs="Courier New" w:eastAsia="Courier New" w:hAnsi="Courier New"/>
           <w:i w:val="1"/>
           <w:color w:val="5f826b"/>
-          <w:sz w:val="20"/>
-          <w:szCs w:val="20"/>
+          <w:sz w:val="16"/>
+          <w:szCs w:val="16"/>
           <w:rtl w:val="0"/>
         </w:rPr>
         <w:t xml:space="preserve">ItemToPurchase class has a default constructor with three parameters</w:t>
@@ -143,8 +143,8 @@
           <w:rFonts w:ascii="Courier New" w:cs="Courier New" w:eastAsia="Courier New" w:hAnsi="Courier New"/>
           <w:i w:val="1"/>
           <w:color w:val="5f826b"/>
-          <w:sz w:val="20"/>
-          <w:szCs w:val="20"/>
+          <w:sz w:val="16"/>
+          <w:szCs w:val="16"/>
         </w:rPr>
       </w:pPr>
       <w:r>
@@ -152,8 +152,8 @@
           <w:rFonts w:ascii="Courier New" w:cs="Courier New" w:eastAsia="Courier New" w:hAnsi="Courier New"/>
           <w:i w:val="1"/>
           <w:color w:val="5f826b"/>
-          <w:sz w:val="20"/>
-          <w:szCs w:val="20"/>
+          <w:sz w:val="16"/>
+          <w:szCs w:val="16"/>
           <w:rtl w:val="0"/>
         </w:rPr>
         <w:t xml:space="preserve">initialized with three parameters with default values as none, 0 &amp; 0.</w:t>
@@ -166,8 +166,8 @@
           <w:rFonts w:ascii="Courier New" w:cs="Courier New" w:eastAsia="Courier New" w:hAnsi="Courier New"/>
           <w:i w:val="1"/>
           <w:color w:val="5f826b"/>
-          <w:sz w:val="20"/>
-          <w:szCs w:val="20"/>
+          <w:sz w:val="16"/>
+          <w:szCs w:val="16"/>
         </w:rPr>
       </w:pPr>
       <w:r>
@@ -183,8 +183,8 @@
           <w:rFonts w:ascii="Courier New" w:cs="Courier New" w:eastAsia="Courier New" w:hAnsi="Courier New"/>
           <w:i w:val="1"/>
           <w:color w:val="5f826b"/>
-          <w:sz w:val="20"/>
-          <w:szCs w:val="20"/>
+          <w:sz w:val="16"/>
+          <w:szCs w:val="16"/>
         </w:rPr>
       </w:pPr>
       <w:r>
@@ -192,8 +192,8 @@
           <w:rFonts w:ascii="Courier New" w:cs="Courier New" w:eastAsia="Courier New" w:hAnsi="Courier New"/>
           <w:i w:val="1"/>
           <w:color w:val="5f826b"/>
-          <w:sz w:val="20"/>
-          <w:szCs w:val="20"/>
+          <w:sz w:val="16"/>
+          <w:szCs w:val="16"/>
           <w:rtl w:val="0"/>
         </w:rPr>
         <w:t xml:space="preserve">The class has two methods,</w:t>
@@ -206,8 +206,8 @@
           <w:rFonts w:ascii="Courier New" w:cs="Courier New" w:eastAsia="Courier New" w:hAnsi="Courier New"/>
           <w:i w:val="1"/>
           <w:color w:val="5f826b"/>
-          <w:sz w:val="20"/>
-          <w:szCs w:val="20"/>
+          <w:sz w:val="16"/>
+          <w:szCs w:val="16"/>
         </w:rPr>
       </w:pPr>
       <w:r>
@@ -223,8 +223,8 @@
           <w:rFonts w:ascii="Courier New" w:cs="Courier New" w:eastAsia="Courier New" w:hAnsi="Courier New"/>
           <w:i w:val="1"/>
           <w:color w:val="5f826b"/>
-          <w:sz w:val="20"/>
-          <w:szCs w:val="20"/>
+          <w:sz w:val="16"/>
+          <w:szCs w:val="16"/>
         </w:rPr>
       </w:pPr>
       <w:r>
@@ -232,8 +232,8 @@
           <w:rFonts w:ascii="Courier New" w:cs="Courier New" w:eastAsia="Courier New" w:hAnsi="Courier New"/>
           <w:i w:val="1"/>
           <w:color w:val="5f826b"/>
-          <w:sz w:val="20"/>
-          <w:szCs w:val="20"/>
+          <w:sz w:val="16"/>
+          <w:szCs w:val="16"/>
           <w:rtl w:val="0"/>
         </w:rPr>
         <w:t xml:space="preserve">1. add_print_list - returns the item name, count and price formatted.</w:t>
@@ -246,8 +246,8 @@
           <w:rFonts w:ascii="Courier New" w:cs="Courier New" w:eastAsia="Courier New" w:hAnsi="Courier New"/>
           <w:i w:val="1"/>
           <w:color w:val="5f826b"/>
-          <w:sz w:val="20"/>
-          <w:szCs w:val="20"/>
+          <w:sz w:val="16"/>
+          <w:szCs w:val="16"/>
         </w:rPr>
       </w:pPr>
       <w:r>
@@ -255,8 +255,8 @@
           <w:rFonts w:ascii="Courier New" w:cs="Courier New" w:eastAsia="Courier New" w:hAnsi="Courier New"/>
           <w:i w:val="1"/>
           <w:color w:val="5f826b"/>
-          <w:sz w:val="20"/>
-          <w:szCs w:val="20"/>
+          <w:sz w:val="16"/>
+          <w:szCs w:val="16"/>
           <w:rtl w:val="0"/>
         </w:rPr>
         <w:t xml:space="preserve">                   This is used by list in the main method that prints</w:t>
@@ -269,8 +269,8 @@
           <w:rFonts w:ascii="Courier New" w:cs="Courier New" w:eastAsia="Courier New" w:hAnsi="Courier New"/>
           <w:i w:val="1"/>
           <w:color w:val="5f826b"/>
-          <w:sz w:val="20"/>
-          <w:szCs w:val="20"/>
+          <w:sz w:val="16"/>
+          <w:szCs w:val="16"/>
         </w:rPr>
       </w:pPr>
       <w:r>
@@ -278,8 +278,8 @@
           <w:rFonts w:ascii="Courier New" w:cs="Courier New" w:eastAsia="Courier New" w:hAnsi="Courier New"/>
           <w:i w:val="1"/>
           <w:color w:val="5f826b"/>
-          <w:sz w:val="20"/>
-          <w:szCs w:val="20"/>
+          <w:sz w:val="16"/>
+          <w:szCs w:val="16"/>
           <w:rtl w:val="0"/>
         </w:rPr>
         <w:t xml:space="preserve">                   all the items to the receipt.</w:t>
@@ -292,8 +292,8 @@
           <w:rFonts w:ascii="Courier New" w:cs="Courier New" w:eastAsia="Courier New" w:hAnsi="Courier New"/>
           <w:i w:val="1"/>
           <w:color w:val="5f826b"/>
-          <w:sz w:val="20"/>
-          <w:szCs w:val="20"/>
+          <w:sz w:val="16"/>
+          <w:szCs w:val="16"/>
         </w:rPr>
       </w:pPr>
       <w:r>
@@ -309,8 +309,8 @@
           <w:rFonts w:ascii="Courier New" w:cs="Courier New" w:eastAsia="Courier New" w:hAnsi="Courier New"/>
           <w:i w:val="1"/>
           <w:color w:val="5f826b"/>
-          <w:sz w:val="20"/>
-          <w:szCs w:val="20"/>
+          <w:sz w:val="16"/>
+          <w:szCs w:val="16"/>
         </w:rPr>
       </w:pPr>
       <w:r>
@@ -318,8 +318,8 @@
           <w:rFonts w:ascii="Courier New" w:cs="Courier New" w:eastAsia="Courier New" w:hAnsi="Courier New"/>
           <w:i w:val="1"/>
           <w:color w:val="5f826b"/>
-          <w:sz w:val="20"/>
-          <w:szCs w:val="20"/>
+          <w:sz w:val="16"/>
+          <w:szCs w:val="16"/>
           <w:rtl w:val="0"/>
         </w:rPr>
         <w:t xml:space="preserve">2. calculate_item_price - returns item_price by multiplying price and</w:t>
@@ -332,8 +332,8 @@
           <w:rFonts w:ascii="Courier New" w:cs="Courier New" w:eastAsia="Courier New" w:hAnsi="Courier New"/>
           <w:i w:val="1"/>
           <w:color w:val="5f826b"/>
-          <w:sz w:val="20"/>
-          <w:szCs w:val="20"/>
+          <w:sz w:val="16"/>
+          <w:szCs w:val="16"/>
         </w:rPr>
       </w:pPr>
       <w:r>
@@ -341,8 +341,8 @@
           <w:rFonts w:ascii="Courier New" w:cs="Courier New" w:eastAsia="Courier New" w:hAnsi="Courier New"/>
           <w:i w:val="1"/>
           <w:color w:val="5f826b"/>
-          <w:sz w:val="20"/>
-          <w:szCs w:val="20"/>
+          <w:sz w:val="16"/>
+          <w:szCs w:val="16"/>
           <w:rtl w:val="0"/>
         </w:rPr>
         <w:t xml:space="preserve">                         count of items.</w:t>
@@ -355,8 +355,8 @@
           <w:rFonts w:ascii="Courier New" w:cs="Courier New" w:eastAsia="Courier New" w:hAnsi="Courier New"/>
           <w:i w:val="1"/>
           <w:color w:val="5f826b"/>
-          <w:sz w:val="20"/>
-          <w:szCs w:val="20"/>
+          <w:sz w:val="16"/>
+          <w:szCs w:val="16"/>
         </w:rPr>
       </w:pPr>
       <w:r>
@@ -372,8 +372,8 @@
           <w:rFonts w:ascii="Courier New" w:cs="Courier New" w:eastAsia="Courier New" w:hAnsi="Courier New"/>
           <w:i w:val="1"/>
           <w:color w:val="5f826b"/>
-          <w:sz w:val="20"/>
-          <w:szCs w:val="20"/>
+          <w:sz w:val="16"/>
+          <w:szCs w:val="16"/>
         </w:rPr>
       </w:pPr>
       <w:r>
@@ -381,8 +381,8 @@
           <w:rFonts w:ascii="Courier New" w:cs="Courier New" w:eastAsia="Courier New" w:hAnsi="Courier New"/>
           <w:i w:val="1"/>
           <w:color w:val="5f826b"/>
-          <w:sz w:val="20"/>
-          <w:szCs w:val="20"/>
+          <w:sz w:val="16"/>
+          <w:szCs w:val="16"/>
           <w:rtl w:val="0"/>
         </w:rPr>
         <w:t xml:space="preserve">"""</w:t>
@@ -395,8 +395,8 @@
           <w:rFonts w:ascii="Courier New" w:cs="Courier New" w:eastAsia="Courier New" w:hAnsi="Courier New"/>
           <w:i w:val="1"/>
           <w:color w:val="5f826b"/>
-          <w:sz w:val="20"/>
-          <w:szCs w:val="20"/>
+          <w:sz w:val="16"/>
+          <w:szCs w:val="16"/>
         </w:rPr>
       </w:pPr>
       <w:r>
@@ -412,32 +412,32 @@
           <w:rFonts w:ascii="Courier New" w:cs="Courier New" w:eastAsia="Courier New" w:hAnsi="Courier New"/>
           <w:i w:val="1"/>
           <w:color w:val="5f826b"/>
-          <w:sz w:val="20"/>
-          <w:szCs w:val="20"/>
-        </w:rPr>
-      </w:pPr>
-      <w:r>
-        <w:rPr>
-          <w:rtl w:val="0"/>
-        </w:rPr>
-      </w:r>
-    </w:p>
-    <w:p>
-      <w:pPr>
-        <w:shd w:fill="1e1f22" w:val="clear"/>
-        <w:rPr>
-          <w:rFonts w:ascii="Courier New" w:cs="Courier New" w:eastAsia="Courier New" w:hAnsi="Courier New"/>
-          <w:color w:val="bcbec4"/>
-          <w:sz w:val="20"/>
-          <w:szCs w:val="20"/>
+          <w:sz w:val="16"/>
+          <w:szCs w:val="16"/>
+        </w:rPr>
+      </w:pPr>
+      <w:r>
+        <w:rPr>
+          <w:rtl w:val="0"/>
+        </w:rPr>
+      </w:r>
+    </w:p>
+    <w:p>
+      <w:pPr>
+        <w:shd w:fill="1e1f22" w:val="clear"/>
+        <w:rPr>
+          <w:rFonts w:ascii="Courier New" w:cs="Courier New" w:eastAsia="Courier New" w:hAnsi="Courier New"/>
+          <w:color w:val="bcbec4"/>
+          <w:sz w:val="16"/>
+          <w:szCs w:val="16"/>
         </w:rPr>
       </w:pPr>
       <w:r>
         <w:rPr>
           <w:rFonts w:ascii="Courier New" w:cs="Courier New" w:eastAsia="Courier New" w:hAnsi="Courier New"/>
           <w:color w:val="cf8e6d"/>
-          <w:sz w:val="20"/>
-          <w:szCs w:val="20"/>
+          <w:sz w:val="16"/>
+          <w:szCs w:val="16"/>
           <w:rtl w:val="0"/>
         </w:rPr>
         <w:t xml:space="preserve">class </w:t>
@@ -446,8 +446,8 @@
         <w:rPr>
           <w:rFonts w:ascii="Courier New" w:cs="Courier New" w:eastAsia="Courier New" w:hAnsi="Courier New"/>
           <w:color w:val="bcbec4"/>
-          <w:sz w:val="20"/>
-          <w:szCs w:val="20"/>
+          <w:sz w:val="16"/>
+          <w:szCs w:val="16"/>
           <w:rtl w:val="0"/>
         </w:rPr>
         <w:t xml:space="preserve">ItemToPurchase:</w:t>
@@ -459,16 +459,16 @@
         <w:rPr>
           <w:rFonts w:ascii="Courier New" w:cs="Courier New" w:eastAsia="Courier New" w:hAnsi="Courier New"/>
           <w:color w:val="bcbec4"/>
-          <w:sz w:val="20"/>
-          <w:szCs w:val="20"/>
-        </w:rPr>
-      </w:pPr>
-      <w:r>
-        <w:rPr>
-          <w:rFonts w:ascii="Courier New" w:cs="Courier New" w:eastAsia="Courier New" w:hAnsi="Courier New"/>
-          <w:color w:val="bcbec4"/>
-          <w:sz w:val="20"/>
-          <w:szCs w:val="20"/>
+          <w:sz w:val="16"/>
+          <w:szCs w:val="16"/>
+        </w:rPr>
+      </w:pPr>
+      <w:r>
+        <w:rPr>
+          <w:rFonts w:ascii="Courier New" w:cs="Courier New" w:eastAsia="Courier New" w:hAnsi="Courier New"/>
+          <w:color w:val="bcbec4"/>
+          <w:sz w:val="16"/>
+          <w:szCs w:val="16"/>
           <w:rtl w:val="0"/>
         </w:rPr>
         <w:t xml:space="preserve">   </w:t>
@@ -477,8 +477,8 @@
         <w:rPr>
           <w:rFonts w:ascii="Courier New" w:cs="Courier New" w:eastAsia="Courier New" w:hAnsi="Courier New"/>
           <w:color w:val="cf8e6d"/>
-          <w:sz w:val="20"/>
-          <w:szCs w:val="20"/>
+          <w:sz w:val="16"/>
+          <w:szCs w:val="16"/>
           <w:rtl w:val="0"/>
         </w:rPr>
         <w:t xml:space="preserve">def </w:t>
@@ -487,8 +487,8 @@
         <w:rPr>
           <w:rFonts w:ascii="Courier New" w:cs="Courier New" w:eastAsia="Courier New" w:hAnsi="Courier New"/>
           <w:color w:val="b200b2"/>
-          <w:sz w:val="20"/>
-          <w:szCs w:val="20"/>
+          <w:sz w:val="16"/>
+          <w:szCs w:val="16"/>
           <w:rtl w:val="0"/>
         </w:rPr>
         <w:t xml:space="preserve">__init__</w:t>
@@ -497,8 +497,8 @@
         <w:rPr>
           <w:rFonts w:ascii="Courier New" w:cs="Courier New" w:eastAsia="Courier New" w:hAnsi="Courier New"/>
           <w:color w:val="bcbec4"/>
-          <w:sz w:val="20"/>
-          <w:szCs w:val="20"/>
+          <w:sz w:val="16"/>
+          <w:szCs w:val="16"/>
           <w:rtl w:val="0"/>
         </w:rPr>
         <w:t xml:space="preserve">(</w:t>
@@ -507,8 +507,8 @@
         <w:rPr>
           <w:rFonts w:ascii="Courier New" w:cs="Courier New" w:eastAsia="Courier New" w:hAnsi="Courier New"/>
           <w:color w:val="94558d"/>
-          <w:sz w:val="20"/>
-          <w:szCs w:val="20"/>
+          <w:sz w:val="16"/>
+          <w:szCs w:val="16"/>
           <w:rtl w:val="0"/>
         </w:rPr>
         <w:t xml:space="preserve">self</w:t>
@@ -517,8 +517,8 @@
         <w:rPr>
           <w:rFonts w:ascii="Courier New" w:cs="Courier New" w:eastAsia="Courier New" w:hAnsi="Courier New"/>
           <w:color w:val="bcbec4"/>
-          <w:sz w:val="20"/>
-          <w:szCs w:val="20"/>
+          <w:sz w:val="16"/>
+          <w:szCs w:val="16"/>
           <w:rtl w:val="0"/>
         </w:rPr>
         <w:t xml:space="preserve">, item_name=</w:t>
@@ -527,8 +527,8 @@
         <w:rPr>
           <w:rFonts w:ascii="Courier New" w:cs="Courier New" w:eastAsia="Courier New" w:hAnsi="Courier New"/>
           <w:color w:val="6aab73"/>
-          <w:sz w:val="20"/>
-          <w:szCs w:val="20"/>
+          <w:sz w:val="16"/>
+          <w:szCs w:val="16"/>
           <w:rtl w:val="0"/>
         </w:rPr>
         <w:t xml:space="preserve">'none'</w:t>
@@ -537,8 +537,8 @@
         <w:rPr>
           <w:rFonts w:ascii="Courier New" w:cs="Courier New" w:eastAsia="Courier New" w:hAnsi="Courier New"/>
           <w:color w:val="bcbec4"/>
-          <w:sz w:val="20"/>
-          <w:szCs w:val="20"/>
+          <w:sz w:val="16"/>
+          <w:szCs w:val="16"/>
           <w:rtl w:val="0"/>
         </w:rPr>
         <w:t xml:space="preserve">, item_price=</w:t>
@@ -547,8 +547,8 @@
         <w:rPr>
           <w:rFonts w:ascii="Courier New" w:cs="Courier New" w:eastAsia="Courier New" w:hAnsi="Courier New"/>
           <w:color w:val="2aacb8"/>
-          <w:sz w:val="20"/>
-          <w:szCs w:val="20"/>
+          <w:sz w:val="16"/>
+          <w:szCs w:val="16"/>
           <w:rtl w:val="0"/>
         </w:rPr>
         <w:t xml:space="preserve">0.00</w:t>
@@ -557,8 +557,8 @@
         <w:rPr>
           <w:rFonts w:ascii="Courier New" w:cs="Courier New" w:eastAsia="Courier New" w:hAnsi="Courier New"/>
           <w:color w:val="bcbec4"/>
-          <w:sz w:val="20"/>
-          <w:szCs w:val="20"/>
+          <w:sz w:val="16"/>
+          <w:szCs w:val="16"/>
           <w:rtl w:val="0"/>
         </w:rPr>
         <w:t xml:space="preserve">, item_quantity=</w:t>
@@ -567,8 +567,8 @@
         <w:rPr>
           <w:rFonts w:ascii="Courier New" w:cs="Courier New" w:eastAsia="Courier New" w:hAnsi="Courier New"/>
           <w:color w:val="2aacb8"/>
-          <w:sz w:val="20"/>
-          <w:szCs w:val="20"/>
+          <w:sz w:val="16"/>
+          <w:szCs w:val="16"/>
           <w:rtl w:val="0"/>
         </w:rPr>
         <w:t xml:space="preserve">0</w:t>
@@ -577,8 +577,8 @@
         <w:rPr>
           <w:rFonts w:ascii="Courier New" w:cs="Courier New" w:eastAsia="Courier New" w:hAnsi="Courier New"/>
           <w:color w:val="bcbec4"/>
-          <w:sz w:val="20"/>
-          <w:szCs w:val="20"/>
+          <w:sz w:val="16"/>
+          <w:szCs w:val="16"/>
           <w:rtl w:val="0"/>
         </w:rPr>
         <w:t xml:space="preserve">):</w:t>
@@ -590,16 +590,16 @@
         <w:rPr>
           <w:rFonts w:ascii="Courier New" w:cs="Courier New" w:eastAsia="Courier New" w:hAnsi="Courier New"/>
           <w:color w:val="bcbec4"/>
-          <w:sz w:val="20"/>
-          <w:szCs w:val="20"/>
-        </w:rPr>
-      </w:pPr>
-      <w:r>
-        <w:rPr>
-          <w:rFonts w:ascii="Courier New" w:cs="Courier New" w:eastAsia="Courier New" w:hAnsi="Courier New"/>
-          <w:color w:val="bcbec4"/>
-          <w:sz w:val="20"/>
-          <w:szCs w:val="20"/>
+          <w:sz w:val="16"/>
+          <w:szCs w:val="16"/>
+        </w:rPr>
+      </w:pPr>
+      <w:r>
+        <w:rPr>
+          <w:rFonts w:ascii="Courier New" w:cs="Courier New" w:eastAsia="Courier New" w:hAnsi="Courier New"/>
+          <w:color w:val="bcbec4"/>
+          <w:sz w:val="16"/>
+          <w:szCs w:val="16"/>
           <w:rtl w:val="0"/>
         </w:rPr>
         <w:t xml:space="preserve">       </w:t>
@@ -608,8 +608,8 @@
         <w:rPr>
           <w:rFonts w:ascii="Courier New" w:cs="Courier New" w:eastAsia="Courier New" w:hAnsi="Courier New"/>
           <w:color w:val="94558d"/>
-          <w:sz w:val="20"/>
-          <w:szCs w:val="20"/>
+          <w:sz w:val="16"/>
+          <w:szCs w:val="16"/>
           <w:rtl w:val="0"/>
         </w:rPr>
         <w:t xml:space="preserve">self</w:t>
@@ -618,8 +618,8 @@
         <w:rPr>
           <w:rFonts w:ascii="Courier New" w:cs="Courier New" w:eastAsia="Courier New" w:hAnsi="Courier New"/>
           <w:color w:val="bcbec4"/>
-          <w:sz w:val="20"/>
-          <w:szCs w:val="20"/>
+          <w:sz w:val="16"/>
+          <w:szCs w:val="16"/>
           <w:rtl w:val="0"/>
         </w:rPr>
         <w:t xml:space="preserve">.item_name = item_name</w:t>
@@ -631,16 +631,16 @@
         <w:rPr>
           <w:rFonts w:ascii="Courier New" w:cs="Courier New" w:eastAsia="Courier New" w:hAnsi="Courier New"/>
           <w:color w:val="bcbec4"/>
-          <w:sz w:val="20"/>
-          <w:szCs w:val="20"/>
-        </w:rPr>
-      </w:pPr>
-      <w:r>
-        <w:rPr>
-          <w:rFonts w:ascii="Courier New" w:cs="Courier New" w:eastAsia="Courier New" w:hAnsi="Courier New"/>
-          <w:color w:val="bcbec4"/>
-          <w:sz w:val="20"/>
-          <w:szCs w:val="20"/>
+          <w:sz w:val="16"/>
+          <w:szCs w:val="16"/>
+        </w:rPr>
+      </w:pPr>
+      <w:r>
+        <w:rPr>
+          <w:rFonts w:ascii="Courier New" w:cs="Courier New" w:eastAsia="Courier New" w:hAnsi="Courier New"/>
+          <w:color w:val="bcbec4"/>
+          <w:sz w:val="16"/>
+          <w:szCs w:val="16"/>
           <w:rtl w:val="0"/>
         </w:rPr>
         <w:t xml:space="preserve">       </w:t>
@@ -649,8 +649,8 @@
         <w:rPr>
           <w:rFonts w:ascii="Courier New" w:cs="Courier New" w:eastAsia="Courier New" w:hAnsi="Courier New"/>
           <w:color w:val="94558d"/>
-          <w:sz w:val="20"/>
-          <w:szCs w:val="20"/>
+          <w:sz w:val="16"/>
+          <w:szCs w:val="16"/>
           <w:rtl w:val="0"/>
         </w:rPr>
         <w:t xml:space="preserve">self</w:t>
@@ -659,8 +659,8 @@
         <w:rPr>
           <w:rFonts w:ascii="Courier New" w:cs="Courier New" w:eastAsia="Courier New" w:hAnsi="Courier New"/>
           <w:color w:val="bcbec4"/>
-          <w:sz w:val="20"/>
-          <w:szCs w:val="20"/>
+          <w:sz w:val="16"/>
+          <w:szCs w:val="16"/>
           <w:rtl w:val="0"/>
         </w:rPr>
         <w:t xml:space="preserve">.item_price = item_price</w:t>
@@ -672,16 +672,16 @@
         <w:rPr>
           <w:rFonts w:ascii="Courier New" w:cs="Courier New" w:eastAsia="Courier New" w:hAnsi="Courier New"/>
           <w:color w:val="bcbec4"/>
-          <w:sz w:val="20"/>
-          <w:szCs w:val="20"/>
-        </w:rPr>
-      </w:pPr>
-      <w:r>
-        <w:rPr>
-          <w:rFonts w:ascii="Courier New" w:cs="Courier New" w:eastAsia="Courier New" w:hAnsi="Courier New"/>
-          <w:color w:val="bcbec4"/>
-          <w:sz w:val="20"/>
-          <w:szCs w:val="20"/>
+          <w:sz w:val="16"/>
+          <w:szCs w:val="16"/>
+        </w:rPr>
+      </w:pPr>
+      <w:r>
+        <w:rPr>
+          <w:rFonts w:ascii="Courier New" w:cs="Courier New" w:eastAsia="Courier New" w:hAnsi="Courier New"/>
+          <w:color w:val="bcbec4"/>
+          <w:sz w:val="16"/>
+          <w:szCs w:val="16"/>
           <w:rtl w:val="0"/>
         </w:rPr>
         <w:t xml:space="preserve">       </w:t>
@@ -690,8 +690,8 @@
         <w:rPr>
           <w:rFonts w:ascii="Courier New" w:cs="Courier New" w:eastAsia="Courier New" w:hAnsi="Courier New"/>
           <w:color w:val="94558d"/>
-          <w:sz w:val="20"/>
-          <w:szCs w:val="20"/>
+          <w:sz w:val="16"/>
+          <w:szCs w:val="16"/>
           <w:rtl w:val="0"/>
         </w:rPr>
         <w:t xml:space="preserve">self</w:t>
@@ -700,8 +700,8 @@
         <w:rPr>
           <w:rFonts w:ascii="Courier New" w:cs="Courier New" w:eastAsia="Courier New" w:hAnsi="Courier New"/>
           <w:color w:val="bcbec4"/>
-          <w:sz w:val="20"/>
-          <w:szCs w:val="20"/>
+          <w:sz w:val="16"/>
+          <w:szCs w:val="16"/>
           <w:rtl w:val="0"/>
         </w:rPr>
         <w:t xml:space="preserve">.item_quantity = item_quantity</w:t>
@@ -713,32 +713,32 @@
         <w:rPr>
           <w:rFonts w:ascii="Courier New" w:cs="Courier New" w:eastAsia="Courier New" w:hAnsi="Courier New"/>
           <w:color w:val="bcbec4"/>
-          <w:sz w:val="20"/>
-          <w:szCs w:val="20"/>
-        </w:rPr>
-      </w:pPr>
-      <w:r>
-        <w:rPr>
-          <w:rtl w:val="0"/>
-        </w:rPr>
-      </w:r>
-    </w:p>
-    <w:p>
-      <w:pPr>
-        <w:shd w:fill="1e1f22" w:val="clear"/>
-        <w:rPr>
-          <w:rFonts w:ascii="Courier New" w:cs="Courier New" w:eastAsia="Courier New" w:hAnsi="Courier New"/>
-          <w:color w:val="bcbec4"/>
-          <w:sz w:val="20"/>
-          <w:szCs w:val="20"/>
-        </w:rPr>
-      </w:pPr>
-      <w:r>
-        <w:rPr>
-          <w:rFonts w:ascii="Courier New" w:cs="Courier New" w:eastAsia="Courier New" w:hAnsi="Courier New"/>
-          <w:color w:val="bcbec4"/>
-          <w:sz w:val="20"/>
-          <w:szCs w:val="20"/>
+          <w:sz w:val="16"/>
+          <w:szCs w:val="16"/>
+        </w:rPr>
+      </w:pPr>
+      <w:r>
+        <w:rPr>
+          <w:rtl w:val="0"/>
+        </w:rPr>
+      </w:r>
+    </w:p>
+    <w:p>
+      <w:pPr>
+        <w:shd w:fill="1e1f22" w:val="clear"/>
+        <w:rPr>
+          <w:rFonts w:ascii="Courier New" w:cs="Courier New" w:eastAsia="Courier New" w:hAnsi="Courier New"/>
+          <w:color w:val="bcbec4"/>
+          <w:sz w:val="16"/>
+          <w:szCs w:val="16"/>
+        </w:rPr>
+      </w:pPr>
+      <w:r>
+        <w:rPr>
+          <w:rFonts w:ascii="Courier New" w:cs="Courier New" w:eastAsia="Courier New" w:hAnsi="Courier New"/>
+          <w:color w:val="bcbec4"/>
+          <w:sz w:val="16"/>
+          <w:szCs w:val="16"/>
           <w:rtl w:val="0"/>
         </w:rPr>
         <w:t xml:space="preserve">   </w:t>
@@ -747,8 +747,8 @@
         <w:rPr>
           <w:rFonts w:ascii="Courier New" w:cs="Courier New" w:eastAsia="Courier New" w:hAnsi="Courier New"/>
           <w:color w:val="cf8e6d"/>
-          <w:sz w:val="20"/>
-          <w:szCs w:val="20"/>
+          <w:sz w:val="16"/>
+          <w:szCs w:val="16"/>
           <w:rtl w:val="0"/>
         </w:rPr>
         <w:t xml:space="preserve">def </w:t>
@@ -757,8 +757,8 @@
         <w:rPr>
           <w:rFonts w:ascii="Courier New" w:cs="Courier New" w:eastAsia="Courier New" w:hAnsi="Courier New"/>
           <w:color w:val="56a8f5"/>
-          <w:sz w:val="20"/>
-          <w:szCs w:val="20"/>
+          <w:sz w:val="16"/>
+          <w:szCs w:val="16"/>
           <w:rtl w:val="0"/>
         </w:rPr>
         <w:t xml:space="preserve">add_print_list</w:t>
@@ -767,8 +767,8 @@
         <w:rPr>
           <w:rFonts w:ascii="Courier New" w:cs="Courier New" w:eastAsia="Courier New" w:hAnsi="Courier New"/>
           <w:color w:val="bcbec4"/>
-          <w:sz w:val="20"/>
-          <w:szCs w:val="20"/>
+          <w:sz w:val="16"/>
+          <w:szCs w:val="16"/>
           <w:rtl w:val="0"/>
         </w:rPr>
         <w:t xml:space="preserve">(</w:t>
@@ -777,8 +777,8 @@
         <w:rPr>
           <w:rFonts w:ascii="Courier New" w:cs="Courier New" w:eastAsia="Courier New" w:hAnsi="Courier New"/>
           <w:color w:val="94558d"/>
-          <w:sz w:val="20"/>
-          <w:szCs w:val="20"/>
+          <w:sz w:val="16"/>
+          <w:szCs w:val="16"/>
           <w:rtl w:val="0"/>
         </w:rPr>
         <w:t xml:space="preserve">self</w:t>
@@ -787,8 +787,8 @@
         <w:rPr>
           <w:rFonts w:ascii="Courier New" w:cs="Courier New" w:eastAsia="Courier New" w:hAnsi="Courier New"/>
           <w:color w:val="bcbec4"/>
-          <w:sz w:val="20"/>
-          <w:szCs w:val="20"/>
+          <w:sz w:val="16"/>
+          <w:szCs w:val="16"/>
           <w:rtl w:val="0"/>
         </w:rPr>
         <w:t xml:space="preserve">):</w:t>
@@ -800,16 +800,16 @@
         <w:rPr>
           <w:rFonts w:ascii="Courier New" w:cs="Courier New" w:eastAsia="Courier New" w:hAnsi="Courier New"/>
           <w:color w:val="bcbec4"/>
-          <w:sz w:val="20"/>
-          <w:szCs w:val="20"/>
-        </w:rPr>
-      </w:pPr>
-      <w:r>
-        <w:rPr>
-          <w:rFonts w:ascii="Courier New" w:cs="Courier New" w:eastAsia="Courier New" w:hAnsi="Courier New"/>
-          <w:color w:val="bcbec4"/>
-          <w:sz w:val="20"/>
-          <w:szCs w:val="20"/>
+          <w:sz w:val="16"/>
+          <w:szCs w:val="16"/>
+        </w:rPr>
+      </w:pPr>
+      <w:r>
+        <w:rPr>
+          <w:rFonts w:ascii="Courier New" w:cs="Courier New" w:eastAsia="Courier New" w:hAnsi="Courier New"/>
+          <w:color w:val="bcbec4"/>
+          <w:sz w:val="16"/>
+          <w:szCs w:val="16"/>
           <w:rtl w:val="0"/>
         </w:rPr>
         <w:t xml:space="preserve">       </w:t>
@@ -818,8 +818,8 @@
         <w:rPr>
           <w:rFonts w:ascii="Courier New" w:cs="Courier New" w:eastAsia="Courier New" w:hAnsi="Courier New"/>
           <w:color w:val="cf8e6d"/>
-          <w:sz w:val="20"/>
-          <w:szCs w:val="20"/>
+          <w:sz w:val="16"/>
+          <w:szCs w:val="16"/>
           <w:rtl w:val="0"/>
         </w:rPr>
         <w:t xml:space="preserve">return </w:t>
@@ -828,8 +828,8 @@
         <w:rPr>
           <w:rFonts w:ascii="Courier New" w:cs="Courier New" w:eastAsia="Courier New" w:hAnsi="Courier New"/>
           <w:color w:val="6aab73"/>
-          <w:sz w:val="20"/>
-          <w:szCs w:val="20"/>
+          <w:sz w:val="16"/>
+          <w:szCs w:val="16"/>
           <w:rtl w:val="0"/>
         </w:rPr>
         <w:t xml:space="preserve">'{:&lt;18} --&gt; {:&gt;6.2f}$'</w:t>
@@ -838,8 +838,8 @@
         <w:rPr>
           <w:rFonts w:ascii="Courier New" w:cs="Courier New" w:eastAsia="Courier New" w:hAnsi="Courier New"/>
           <w:color w:val="bcbec4"/>
-          <w:sz w:val="20"/>
-          <w:szCs w:val="20"/>
+          <w:sz w:val="16"/>
+          <w:szCs w:val="16"/>
           <w:rtl w:val="0"/>
         </w:rPr>
         <w:t xml:space="preserve">.format(</w:t>
@@ -848,8 +848,8 @@
         <w:rPr>
           <w:rFonts w:ascii="Courier New" w:cs="Courier New" w:eastAsia="Courier New" w:hAnsi="Courier New"/>
           <w:color w:val="94558d"/>
-          <w:sz w:val="20"/>
-          <w:szCs w:val="20"/>
+          <w:sz w:val="16"/>
+          <w:szCs w:val="16"/>
           <w:rtl w:val="0"/>
         </w:rPr>
         <w:t xml:space="preserve">self</w:t>
@@ -858,8 +858,8 @@
         <w:rPr>
           <w:rFonts w:ascii="Courier New" w:cs="Courier New" w:eastAsia="Courier New" w:hAnsi="Courier New"/>
           <w:color w:val="bcbec4"/>
-          <w:sz w:val="20"/>
-          <w:szCs w:val="20"/>
+          <w:sz w:val="16"/>
+          <w:szCs w:val="16"/>
           <w:rtl w:val="0"/>
         </w:rPr>
         <w:t xml:space="preserve">.item_name + </w:t>
@@ -868,8 +868,8 @@
         <w:rPr>
           <w:rFonts w:ascii="Courier New" w:cs="Courier New" w:eastAsia="Courier New" w:hAnsi="Courier New"/>
           <w:color w:val="6aab73"/>
-          <w:sz w:val="20"/>
-          <w:szCs w:val="20"/>
+          <w:sz w:val="16"/>
+          <w:szCs w:val="16"/>
           <w:rtl w:val="0"/>
         </w:rPr>
         <w:t xml:space="preserve">' x ' </w:t>
@@ -878,8 +878,8 @@
         <w:rPr>
           <w:rFonts w:ascii="Courier New" w:cs="Courier New" w:eastAsia="Courier New" w:hAnsi="Courier New"/>
           <w:color w:val="bcbec4"/>
-          <w:sz w:val="20"/>
-          <w:szCs w:val="20"/>
+          <w:sz w:val="16"/>
+          <w:szCs w:val="16"/>
           <w:rtl w:val="0"/>
         </w:rPr>
         <w:t xml:space="preserve">+ </w:t>
@@ -888,8 +888,8 @@
         <w:rPr>
           <w:rFonts w:ascii="Courier New" w:cs="Courier New" w:eastAsia="Courier New" w:hAnsi="Courier New"/>
           <w:color w:val="8888c6"/>
-          <w:sz w:val="20"/>
-          <w:szCs w:val="20"/>
+          <w:sz w:val="16"/>
+          <w:szCs w:val="16"/>
           <w:rtl w:val="0"/>
         </w:rPr>
         <w:t xml:space="preserve">str</w:t>
@@ -898,8 +898,8 @@
         <w:rPr>
           <w:rFonts w:ascii="Courier New" w:cs="Courier New" w:eastAsia="Courier New" w:hAnsi="Courier New"/>
           <w:color w:val="bcbec4"/>
-          <w:sz w:val="20"/>
-          <w:szCs w:val="20"/>
+          <w:sz w:val="16"/>
+          <w:szCs w:val="16"/>
           <w:rtl w:val="0"/>
         </w:rPr>
         <w:t xml:space="preserve">(</w:t>
@@ -908,8 +908,8 @@
         <w:rPr>
           <w:rFonts w:ascii="Courier New" w:cs="Courier New" w:eastAsia="Courier New" w:hAnsi="Courier New"/>
           <w:color w:val="94558d"/>
-          <w:sz w:val="20"/>
-          <w:szCs w:val="20"/>
+          <w:sz w:val="16"/>
+          <w:szCs w:val="16"/>
           <w:rtl w:val="0"/>
         </w:rPr>
         <w:t xml:space="preserve">self</w:t>
@@ -918,8 +918,8 @@
         <w:rPr>
           <w:rFonts w:ascii="Courier New" w:cs="Courier New" w:eastAsia="Courier New" w:hAnsi="Courier New"/>
           <w:color w:val="bcbec4"/>
-          <w:sz w:val="20"/>
-          <w:szCs w:val="20"/>
+          <w:sz w:val="16"/>
+          <w:szCs w:val="16"/>
           <w:rtl w:val="0"/>
         </w:rPr>
         <w:t xml:space="preserve">.item_quantity), </w:t>
@@ -928,8 +928,8 @@
         <w:rPr>
           <w:rFonts w:ascii="Courier New" w:cs="Courier New" w:eastAsia="Courier New" w:hAnsi="Courier New"/>
           <w:color w:val="94558d"/>
-          <w:sz w:val="20"/>
-          <w:szCs w:val="20"/>
+          <w:sz w:val="16"/>
+          <w:szCs w:val="16"/>
           <w:rtl w:val="0"/>
         </w:rPr>
         <w:t xml:space="preserve">self</w:t>
@@ -938,8 +938,8 @@
         <w:rPr>
           <w:rFonts w:ascii="Courier New" w:cs="Courier New" w:eastAsia="Courier New" w:hAnsi="Courier New"/>
           <w:color w:val="bcbec4"/>
-          <w:sz w:val="20"/>
-          <w:szCs w:val="20"/>
+          <w:sz w:val="16"/>
+          <w:szCs w:val="16"/>
           <w:rtl w:val="0"/>
         </w:rPr>
         <w:t xml:space="preserve">.item_price*</w:t>
@@ -948,8 +948,8 @@
         <w:rPr>
           <w:rFonts w:ascii="Courier New" w:cs="Courier New" w:eastAsia="Courier New" w:hAnsi="Courier New"/>
           <w:color w:val="94558d"/>
-          <w:sz w:val="20"/>
-          <w:szCs w:val="20"/>
+          <w:sz w:val="16"/>
+          <w:szCs w:val="16"/>
           <w:rtl w:val="0"/>
         </w:rPr>
         <w:t xml:space="preserve">self</w:t>
@@ -958,8 +958,8 @@
         <w:rPr>
           <w:rFonts w:ascii="Courier New" w:cs="Courier New" w:eastAsia="Courier New" w:hAnsi="Courier New"/>
           <w:color w:val="bcbec4"/>
-          <w:sz w:val="20"/>
-          <w:szCs w:val="20"/>
+          <w:sz w:val="16"/>
+          <w:szCs w:val="16"/>
           <w:rtl w:val="0"/>
         </w:rPr>
         <w:t xml:space="preserve">.item_quantity)</w:t>
@@ -971,32 +971,32 @@
         <w:rPr>
           <w:rFonts w:ascii="Courier New" w:cs="Courier New" w:eastAsia="Courier New" w:hAnsi="Courier New"/>
           <w:color w:val="bcbec4"/>
-          <w:sz w:val="20"/>
-          <w:szCs w:val="20"/>
-        </w:rPr>
-      </w:pPr>
-      <w:r>
-        <w:rPr>
-          <w:rtl w:val="0"/>
-        </w:rPr>
-      </w:r>
-    </w:p>
-    <w:p>
-      <w:pPr>
-        <w:shd w:fill="1e1f22" w:val="clear"/>
-        <w:rPr>
-          <w:rFonts w:ascii="Courier New" w:cs="Courier New" w:eastAsia="Courier New" w:hAnsi="Courier New"/>
-          <w:color w:val="bcbec4"/>
-          <w:sz w:val="20"/>
-          <w:szCs w:val="20"/>
-        </w:rPr>
-      </w:pPr>
-      <w:r>
-        <w:rPr>
-          <w:rFonts w:ascii="Courier New" w:cs="Courier New" w:eastAsia="Courier New" w:hAnsi="Courier New"/>
-          <w:color w:val="bcbec4"/>
-          <w:sz w:val="20"/>
-          <w:szCs w:val="20"/>
+          <w:sz w:val="16"/>
+          <w:szCs w:val="16"/>
+        </w:rPr>
+      </w:pPr>
+      <w:r>
+        <w:rPr>
+          <w:rtl w:val="0"/>
+        </w:rPr>
+      </w:r>
+    </w:p>
+    <w:p>
+      <w:pPr>
+        <w:shd w:fill="1e1f22" w:val="clear"/>
+        <w:rPr>
+          <w:rFonts w:ascii="Courier New" w:cs="Courier New" w:eastAsia="Courier New" w:hAnsi="Courier New"/>
+          <w:color w:val="bcbec4"/>
+          <w:sz w:val="16"/>
+          <w:szCs w:val="16"/>
+        </w:rPr>
+      </w:pPr>
+      <w:r>
+        <w:rPr>
+          <w:rFonts w:ascii="Courier New" w:cs="Courier New" w:eastAsia="Courier New" w:hAnsi="Courier New"/>
+          <w:color w:val="bcbec4"/>
+          <w:sz w:val="16"/>
+          <w:szCs w:val="16"/>
           <w:rtl w:val="0"/>
         </w:rPr>
         <w:t xml:space="preserve">   </w:t>
@@ -1005,8 +1005,8 @@
         <w:rPr>
           <w:rFonts w:ascii="Courier New" w:cs="Courier New" w:eastAsia="Courier New" w:hAnsi="Courier New"/>
           <w:color w:val="cf8e6d"/>
-          <w:sz w:val="20"/>
-          <w:szCs w:val="20"/>
+          <w:sz w:val="16"/>
+          <w:szCs w:val="16"/>
           <w:rtl w:val="0"/>
         </w:rPr>
         <w:t xml:space="preserve">def </w:t>
@@ -1015,8 +1015,8 @@
         <w:rPr>
           <w:rFonts w:ascii="Courier New" w:cs="Courier New" w:eastAsia="Courier New" w:hAnsi="Courier New"/>
           <w:color w:val="56a8f5"/>
-          <w:sz w:val="20"/>
-          <w:szCs w:val="20"/>
+          <w:sz w:val="16"/>
+          <w:szCs w:val="16"/>
           <w:rtl w:val="0"/>
         </w:rPr>
         <w:t xml:space="preserve">calculate_item_price</w:t>
@@ -1025,8 +1025,8 @@
         <w:rPr>
           <w:rFonts w:ascii="Courier New" w:cs="Courier New" w:eastAsia="Courier New" w:hAnsi="Courier New"/>
           <w:color w:val="bcbec4"/>
-          <w:sz w:val="20"/>
-          <w:szCs w:val="20"/>
+          <w:sz w:val="16"/>
+          <w:szCs w:val="16"/>
           <w:rtl w:val="0"/>
         </w:rPr>
         <w:t xml:space="preserve">(</w:t>
@@ -1035,8 +1035,8 @@
         <w:rPr>
           <w:rFonts w:ascii="Courier New" w:cs="Courier New" w:eastAsia="Courier New" w:hAnsi="Courier New"/>
           <w:color w:val="94558d"/>
-          <w:sz w:val="20"/>
-          <w:szCs w:val="20"/>
+          <w:sz w:val="16"/>
+          <w:szCs w:val="16"/>
           <w:rtl w:val="0"/>
         </w:rPr>
         <w:t xml:space="preserve">self</w:t>
@@ -1045,8 +1045,8 @@
         <w:rPr>
           <w:rFonts w:ascii="Courier New" w:cs="Courier New" w:eastAsia="Courier New" w:hAnsi="Courier New"/>
           <w:color w:val="bcbec4"/>
-          <w:sz w:val="20"/>
-          <w:szCs w:val="20"/>
+          <w:sz w:val="16"/>
+          <w:szCs w:val="16"/>
           <w:rtl w:val="0"/>
         </w:rPr>
         <w:t xml:space="preserve">):</w:t>
@@ -1058,16 +1058,16 @@
         <w:rPr>
           <w:rFonts w:ascii="Courier New" w:cs="Courier New" w:eastAsia="Courier New" w:hAnsi="Courier New"/>
           <w:color w:val="bcbec4"/>
-          <w:sz w:val="20"/>
-          <w:szCs w:val="20"/>
-        </w:rPr>
-      </w:pPr>
-      <w:r>
-        <w:rPr>
-          <w:rFonts w:ascii="Courier New" w:cs="Courier New" w:eastAsia="Courier New" w:hAnsi="Courier New"/>
-          <w:color w:val="bcbec4"/>
-          <w:sz w:val="20"/>
-          <w:szCs w:val="20"/>
+          <w:sz w:val="16"/>
+          <w:szCs w:val="16"/>
+        </w:rPr>
+      </w:pPr>
+      <w:r>
+        <w:rPr>
+          <w:rFonts w:ascii="Courier New" w:cs="Courier New" w:eastAsia="Courier New" w:hAnsi="Courier New"/>
+          <w:color w:val="bcbec4"/>
+          <w:sz w:val="16"/>
+          <w:szCs w:val="16"/>
           <w:rtl w:val="0"/>
         </w:rPr>
         <w:t xml:space="preserve">       </w:t>
@@ -1076,8 +1076,8 @@
         <w:rPr>
           <w:rFonts w:ascii="Courier New" w:cs="Courier New" w:eastAsia="Courier New" w:hAnsi="Courier New"/>
           <w:color w:val="cf8e6d"/>
-          <w:sz w:val="20"/>
-          <w:szCs w:val="20"/>
+          <w:sz w:val="16"/>
+          <w:szCs w:val="16"/>
           <w:rtl w:val="0"/>
         </w:rPr>
         <w:t xml:space="preserve">return </w:t>
@@ -1086,8 +1086,8 @@
         <w:rPr>
           <w:rFonts w:ascii="Courier New" w:cs="Courier New" w:eastAsia="Courier New" w:hAnsi="Courier New"/>
           <w:color w:val="94558d"/>
-          <w:sz w:val="20"/>
-          <w:szCs w:val="20"/>
+          <w:sz w:val="16"/>
+          <w:szCs w:val="16"/>
           <w:rtl w:val="0"/>
         </w:rPr>
         <w:t xml:space="preserve">self</w:t>
@@ -1096,8 +1096,8 @@
         <w:rPr>
           <w:rFonts w:ascii="Courier New" w:cs="Courier New" w:eastAsia="Courier New" w:hAnsi="Courier New"/>
           <w:color w:val="bcbec4"/>
-          <w:sz w:val="20"/>
-          <w:szCs w:val="20"/>
+          <w:sz w:val="16"/>
+          <w:szCs w:val="16"/>
           <w:rtl w:val="0"/>
         </w:rPr>
         <w:t xml:space="preserve">.item_price * </w:t>
@@ -1106,8 +1106,8 @@
         <w:rPr>
           <w:rFonts w:ascii="Courier New" w:cs="Courier New" w:eastAsia="Courier New" w:hAnsi="Courier New"/>
           <w:color w:val="94558d"/>
-          <w:sz w:val="20"/>
-          <w:szCs w:val="20"/>
+          <w:sz w:val="16"/>
+          <w:szCs w:val="16"/>
           <w:rtl w:val="0"/>
         </w:rPr>
         <w:t xml:space="preserve">self</w:t>
@@ -1116,8 +1116,8 @@
         <w:rPr>
           <w:rFonts w:ascii="Courier New" w:cs="Courier New" w:eastAsia="Courier New" w:hAnsi="Courier New"/>
           <w:color w:val="bcbec4"/>
-          <w:sz w:val="20"/>
-          <w:szCs w:val="20"/>
+          <w:sz w:val="16"/>
+          <w:szCs w:val="16"/>
           <w:rtl w:val="0"/>
         </w:rPr>
         <w:t xml:space="preserve">.item_quantity</w:t>
@@ -1129,48 +1129,48 @@
         <w:rPr>
           <w:rFonts w:ascii="Courier New" w:cs="Courier New" w:eastAsia="Courier New" w:hAnsi="Courier New"/>
           <w:color w:val="bcbec4"/>
-          <w:sz w:val="20"/>
-          <w:szCs w:val="20"/>
-        </w:rPr>
-      </w:pPr>
-      <w:r>
-        <w:rPr>
-          <w:rtl w:val="0"/>
-        </w:rPr>
-      </w:r>
-    </w:p>
-    <w:p>
-      <w:pPr>
-        <w:shd w:fill="1e1f22" w:val="clear"/>
-        <w:rPr>
-          <w:rFonts w:ascii="Courier New" w:cs="Courier New" w:eastAsia="Courier New" w:hAnsi="Courier New"/>
-          <w:color w:val="bcbec4"/>
-          <w:sz w:val="20"/>
-          <w:szCs w:val="20"/>
-        </w:rPr>
-      </w:pPr>
-      <w:r>
-        <w:rPr>
-          <w:rtl w:val="0"/>
-        </w:rPr>
-      </w:r>
-    </w:p>
-    <w:p>
-      <w:pPr>
-        <w:shd w:fill="1e1f22" w:val="clear"/>
-        <w:rPr>
-          <w:rFonts w:ascii="Courier New" w:cs="Courier New" w:eastAsia="Courier New" w:hAnsi="Courier New"/>
-          <w:color w:val="bcbec4"/>
-          <w:sz w:val="20"/>
-          <w:szCs w:val="20"/>
+          <w:sz w:val="16"/>
+          <w:szCs w:val="16"/>
+        </w:rPr>
+      </w:pPr>
+      <w:r>
+        <w:rPr>
+          <w:rtl w:val="0"/>
+        </w:rPr>
+      </w:r>
+    </w:p>
+    <w:p>
+      <w:pPr>
+        <w:shd w:fill="1e1f22" w:val="clear"/>
+        <w:rPr>
+          <w:rFonts w:ascii="Courier New" w:cs="Courier New" w:eastAsia="Courier New" w:hAnsi="Courier New"/>
+          <w:color w:val="bcbec4"/>
+          <w:sz w:val="16"/>
+          <w:szCs w:val="16"/>
+        </w:rPr>
+      </w:pPr>
+      <w:r>
+        <w:rPr>
+          <w:rtl w:val="0"/>
+        </w:rPr>
+      </w:r>
+    </w:p>
+    <w:p>
+      <w:pPr>
+        <w:shd w:fill="1e1f22" w:val="clear"/>
+        <w:rPr>
+          <w:rFonts w:ascii="Courier New" w:cs="Courier New" w:eastAsia="Courier New" w:hAnsi="Courier New"/>
+          <w:color w:val="bcbec4"/>
+          <w:sz w:val="16"/>
+          <w:szCs w:val="16"/>
         </w:rPr>
       </w:pPr>
       <w:r>
         <w:rPr>
           <w:rFonts w:ascii="Courier New" w:cs="Courier New" w:eastAsia="Courier New" w:hAnsi="Courier New"/>
           <w:color w:val="cf8e6d"/>
-          <w:sz w:val="20"/>
-          <w:szCs w:val="20"/>
+          <w:sz w:val="16"/>
+          <w:szCs w:val="16"/>
           <w:rtl w:val="0"/>
         </w:rPr>
         <w:t xml:space="preserve">if </w:t>
@@ -1179,8 +1179,8 @@
         <w:rPr>
           <w:rFonts w:ascii="Courier New" w:cs="Courier New" w:eastAsia="Courier New" w:hAnsi="Courier New"/>
           <w:color w:val="bcbec4"/>
-          <w:sz w:val="20"/>
-          <w:szCs w:val="20"/>
+          <w:sz w:val="16"/>
+          <w:szCs w:val="16"/>
           <w:rtl w:val="0"/>
         </w:rPr>
         <w:t xml:space="preserve">__name__ == </w:t>
@@ -1189,8 +1189,8 @@
         <w:rPr>
           <w:rFonts w:ascii="Courier New" w:cs="Courier New" w:eastAsia="Courier New" w:hAnsi="Courier New"/>
           <w:color w:val="6aab73"/>
-          <w:sz w:val="20"/>
-          <w:szCs w:val="20"/>
+          <w:sz w:val="16"/>
+          <w:szCs w:val="16"/>
           <w:rtl w:val="0"/>
         </w:rPr>
         <w:t xml:space="preserve">'__main__'</w:t>
@@ -1199,8 +1199,8 @@
         <w:rPr>
           <w:rFonts w:ascii="Courier New" w:cs="Courier New" w:eastAsia="Courier New" w:hAnsi="Courier New"/>
           <w:color w:val="bcbec4"/>
-          <w:sz w:val="20"/>
-          <w:szCs w:val="20"/>
+          <w:sz w:val="16"/>
+          <w:szCs w:val="16"/>
           <w:rtl w:val="0"/>
         </w:rPr>
         <w:t xml:space="preserve">:</w:t>
@@ -1212,8 +1212,8 @@
         <w:rPr>
           <w:rFonts w:ascii="Courier New" w:cs="Courier New" w:eastAsia="Courier New" w:hAnsi="Courier New"/>
           <w:color w:val="bcbec4"/>
-          <w:sz w:val="20"/>
-          <w:szCs w:val="20"/>
+          <w:sz w:val="16"/>
+          <w:szCs w:val="16"/>
         </w:rPr>
       </w:pPr>
       <w:r>
@@ -1228,16 +1228,16 @@
         <w:rPr>
           <w:rFonts w:ascii="Courier New" w:cs="Courier New" w:eastAsia="Courier New" w:hAnsi="Courier New"/>
           <w:color w:val="7a7e85"/>
-          <w:sz w:val="20"/>
-          <w:szCs w:val="20"/>
-        </w:rPr>
-      </w:pPr>
-      <w:r>
-        <w:rPr>
-          <w:rFonts w:ascii="Courier New" w:cs="Courier New" w:eastAsia="Courier New" w:hAnsi="Courier New"/>
-          <w:color w:val="bcbec4"/>
-          <w:sz w:val="20"/>
-          <w:szCs w:val="20"/>
+          <w:sz w:val="16"/>
+          <w:szCs w:val="16"/>
+        </w:rPr>
+      </w:pPr>
+      <w:r>
+        <w:rPr>
+          <w:rFonts w:ascii="Courier New" w:cs="Courier New" w:eastAsia="Courier New" w:hAnsi="Courier New"/>
+          <w:color w:val="bcbec4"/>
+          <w:sz w:val="16"/>
+          <w:szCs w:val="16"/>
           <w:rtl w:val="0"/>
         </w:rPr>
         <w:t xml:space="preserve">   </w:t>
@@ -1246,8 +1246,8 @@
         <w:rPr>
           <w:rFonts w:ascii="Courier New" w:cs="Courier New" w:eastAsia="Courier New" w:hAnsi="Courier New"/>
           <w:color w:val="7a7e85"/>
-          <w:sz w:val="20"/>
-          <w:szCs w:val="20"/>
+          <w:sz w:val="16"/>
+          <w:szCs w:val="16"/>
           <w:rtl w:val="0"/>
         </w:rPr>
         <w:t xml:space="preserve"># itemList saves all the formatted item, count and item price</w:t>
@@ -1259,16 +1259,16 @@
         <w:rPr>
           <w:rFonts w:ascii="Courier New" w:cs="Courier New" w:eastAsia="Courier New" w:hAnsi="Courier New"/>
           <w:color w:val="7a7e85"/>
-          <w:sz w:val="20"/>
-          <w:szCs w:val="20"/>
+          <w:sz w:val="16"/>
+          <w:szCs w:val="16"/>
         </w:rPr>
       </w:pPr>
       <w:r>
         <w:rPr>
           <w:rFonts w:ascii="Courier New" w:cs="Courier New" w:eastAsia="Courier New" w:hAnsi="Courier New"/>
           <w:color w:val="7a7e85"/>
-          <w:sz w:val="20"/>
-          <w:szCs w:val="20"/>
+          <w:sz w:val="16"/>
+          <w:szCs w:val="16"/>
           <w:rtl w:val="0"/>
         </w:rPr>
         <w:t xml:space="preserve">   # returned from add_print_list list</w:t>
@@ -1280,16 +1280,16 @@
         <w:rPr>
           <w:rFonts w:ascii="Courier New" w:cs="Courier New" w:eastAsia="Courier New" w:hAnsi="Courier New"/>
           <w:color w:val="bcbec4"/>
-          <w:sz w:val="20"/>
-          <w:szCs w:val="20"/>
+          <w:sz w:val="16"/>
+          <w:szCs w:val="16"/>
         </w:rPr>
       </w:pPr>
       <w:r>
         <w:rPr>
           <w:rFonts w:ascii="Courier New" w:cs="Courier New" w:eastAsia="Courier New" w:hAnsi="Courier New"/>
           <w:color w:val="7a7e85"/>
-          <w:sz w:val="20"/>
-          <w:szCs w:val="20"/>
+          <w:sz w:val="16"/>
+          <w:szCs w:val="16"/>
           <w:rtl w:val="0"/>
         </w:rPr>
         <w:t xml:space="preserve">   </w:t>
@@ -1298,8 +1298,8 @@
         <w:rPr>
           <w:rFonts w:ascii="Courier New" w:cs="Courier New" w:eastAsia="Courier New" w:hAnsi="Courier New"/>
           <w:color w:val="bcbec4"/>
-          <w:sz w:val="20"/>
-          <w:szCs w:val="20"/>
+          <w:sz w:val="16"/>
+          <w:szCs w:val="16"/>
           <w:rtl w:val="0"/>
         </w:rPr>
         <w:t xml:space="preserve">itemList = []</w:t>
@@ -1311,16 +1311,16 @@
         <w:rPr>
           <w:rFonts w:ascii="Courier New" w:cs="Courier New" w:eastAsia="Courier New" w:hAnsi="Courier New"/>
           <w:color w:val="2aacb8"/>
-          <w:sz w:val="20"/>
-          <w:szCs w:val="20"/>
-        </w:rPr>
-      </w:pPr>
-      <w:r>
-        <w:rPr>
-          <w:rFonts w:ascii="Courier New" w:cs="Courier New" w:eastAsia="Courier New" w:hAnsi="Courier New"/>
-          <w:color w:val="bcbec4"/>
-          <w:sz w:val="20"/>
-          <w:szCs w:val="20"/>
+          <w:sz w:val="16"/>
+          <w:szCs w:val="16"/>
+        </w:rPr>
+      </w:pPr>
+      <w:r>
+        <w:rPr>
+          <w:rFonts w:ascii="Courier New" w:cs="Courier New" w:eastAsia="Courier New" w:hAnsi="Courier New"/>
+          <w:color w:val="bcbec4"/>
+          <w:sz w:val="16"/>
+          <w:szCs w:val="16"/>
           <w:rtl w:val="0"/>
         </w:rPr>
         <w:t xml:space="preserve">   totalCost = </w:t>
@@ -1329,8 +1329,8 @@
         <w:rPr>
           <w:rFonts w:ascii="Courier New" w:cs="Courier New" w:eastAsia="Courier New" w:hAnsi="Courier New"/>
           <w:color w:val="2aacb8"/>
-          <w:sz w:val="20"/>
-          <w:szCs w:val="20"/>
+          <w:sz w:val="16"/>
+          <w:szCs w:val="16"/>
           <w:rtl w:val="0"/>
         </w:rPr>
         <w:t xml:space="preserve">0.00</w:t>
@@ -1342,8 +1342,8 @@
         <w:rPr>
           <w:rFonts w:ascii="Courier New" w:cs="Courier New" w:eastAsia="Courier New" w:hAnsi="Courier New"/>
           <w:color w:val="2aacb8"/>
-          <w:sz w:val="20"/>
-          <w:szCs w:val="20"/>
+          <w:sz w:val="16"/>
+          <w:szCs w:val="16"/>
         </w:rPr>
       </w:pPr>
       <w:r>
@@ -1358,16 +1358,16 @@
         <w:rPr>
           <w:rFonts w:ascii="Courier New" w:cs="Courier New" w:eastAsia="Courier New" w:hAnsi="Courier New"/>
           <w:color w:val="7a7e85"/>
-          <w:sz w:val="20"/>
-          <w:szCs w:val="20"/>
+          <w:sz w:val="16"/>
+          <w:szCs w:val="16"/>
         </w:rPr>
       </w:pPr>
       <w:r>
         <w:rPr>
           <w:rFonts w:ascii="Courier New" w:cs="Courier New" w:eastAsia="Courier New" w:hAnsi="Courier New"/>
           <w:color w:val="2aacb8"/>
-          <w:sz w:val="20"/>
-          <w:szCs w:val="20"/>
+          <w:sz w:val="16"/>
+          <w:szCs w:val="16"/>
           <w:rtl w:val="0"/>
         </w:rPr>
         <w:t xml:space="preserve">   </w:t>
@@ -1376,8 +1376,8 @@
         <w:rPr>
           <w:rFonts w:ascii="Courier New" w:cs="Courier New" w:eastAsia="Courier New" w:hAnsi="Courier New"/>
           <w:color w:val="7a7e85"/>
-          <w:sz w:val="20"/>
-          <w:szCs w:val="20"/>
+          <w:sz w:val="16"/>
+          <w:szCs w:val="16"/>
           <w:rtl w:val="0"/>
         </w:rPr>
         <w:t xml:space="preserve"># This program is designed only for two items</w:t>
@@ -1389,16 +1389,16 @@
         <w:rPr>
           <w:rFonts w:ascii="Courier New" w:cs="Courier New" w:eastAsia="Courier New" w:hAnsi="Courier New"/>
           <w:color w:val="7a7e85"/>
-          <w:sz w:val="20"/>
-          <w:szCs w:val="20"/>
+          <w:sz w:val="16"/>
+          <w:szCs w:val="16"/>
         </w:rPr>
       </w:pPr>
       <w:r>
         <w:rPr>
           <w:rFonts w:ascii="Courier New" w:cs="Courier New" w:eastAsia="Courier New" w:hAnsi="Courier New"/>
           <w:color w:val="7a7e85"/>
-          <w:sz w:val="20"/>
-          <w:szCs w:val="20"/>
+          <w:sz w:val="16"/>
+          <w:szCs w:val="16"/>
           <w:rtl w:val="0"/>
         </w:rPr>
         <w:t xml:space="preserve">   # If needed, we can leverage this program to</w:t>
@@ -1410,16 +1410,16 @@
         <w:rPr>
           <w:rFonts w:ascii="Courier New" w:cs="Courier New" w:eastAsia="Courier New" w:hAnsi="Courier New"/>
           <w:color w:val="7a7e85"/>
-          <w:sz w:val="20"/>
-          <w:szCs w:val="20"/>
+          <w:sz w:val="16"/>
+          <w:szCs w:val="16"/>
         </w:rPr>
       </w:pPr>
       <w:r>
         <w:rPr>
           <w:rFonts w:ascii="Courier New" w:cs="Courier New" w:eastAsia="Courier New" w:hAnsi="Courier New"/>
           <w:color w:val="7a7e85"/>
-          <w:sz w:val="20"/>
-          <w:szCs w:val="20"/>
+          <w:sz w:val="16"/>
+          <w:szCs w:val="16"/>
           <w:rtl w:val="0"/>
         </w:rPr>
         <w:t xml:space="preserve">   # loop for the total number of items</w:t>
@@ -1431,32 +1431,32 @@
         <w:rPr>
           <w:rFonts w:ascii="Courier New" w:cs="Courier New" w:eastAsia="Courier New" w:hAnsi="Courier New"/>
           <w:color w:val="7a7e85"/>
-          <w:sz w:val="20"/>
-          <w:szCs w:val="20"/>
-        </w:rPr>
-      </w:pPr>
-      <w:r>
-        <w:rPr>
-          <w:rtl w:val="0"/>
-        </w:rPr>
-      </w:r>
-    </w:p>
-    <w:p>
-      <w:pPr>
-        <w:shd w:fill="1e1f22" w:val="clear"/>
-        <w:rPr>
-          <w:rFonts w:ascii="Courier New" w:cs="Courier New" w:eastAsia="Courier New" w:hAnsi="Courier New"/>
-          <w:color w:val="bcbec4"/>
-          <w:sz w:val="20"/>
-          <w:szCs w:val="20"/>
+          <w:sz w:val="16"/>
+          <w:szCs w:val="16"/>
+        </w:rPr>
+      </w:pPr>
+      <w:r>
+        <w:rPr>
+          <w:rtl w:val="0"/>
+        </w:rPr>
+      </w:r>
+    </w:p>
+    <w:p>
+      <w:pPr>
+        <w:shd w:fill="1e1f22" w:val="clear"/>
+        <w:rPr>
+          <w:rFonts w:ascii="Courier New" w:cs="Courier New" w:eastAsia="Courier New" w:hAnsi="Courier New"/>
+          <w:color w:val="bcbec4"/>
+          <w:sz w:val="16"/>
+          <w:szCs w:val="16"/>
         </w:rPr>
       </w:pPr>
       <w:r>
         <w:rPr>
           <w:rFonts w:ascii="Courier New" w:cs="Courier New" w:eastAsia="Courier New" w:hAnsi="Courier New"/>
           <w:color w:val="7a7e85"/>
-          <w:sz w:val="20"/>
-          <w:szCs w:val="20"/>
+          <w:sz w:val="16"/>
+          <w:szCs w:val="16"/>
           <w:rtl w:val="0"/>
         </w:rPr>
         <w:t xml:space="preserve">   </w:t>
@@ -1465,8 +1465,8 @@
         <w:rPr>
           <w:rFonts w:ascii="Courier New" w:cs="Courier New" w:eastAsia="Courier New" w:hAnsi="Courier New"/>
           <w:color w:val="cf8e6d"/>
-          <w:sz w:val="20"/>
-          <w:szCs w:val="20"/>
+          <w:sz w:val="16"/>
+          <w:szCs w:val="16"/>
           <w:rtl w:val="0"/>
         </w:rPr>
         <w:t xml:space="preserve">for </w:t>
@@ -1475,8 +1475,8 @@
         <w:rPr>
           <w:rFonts w:ascii="Courier New" w:cs="Courier New" w:eastAsia="Courier New" w:hAnsi="Courier New"/>
           <w:color w:val="bcbec4"/>
-          <w:sz w:val="20"/>
-          <w:szCs w:val="20"/>
+          <w:sz w:val="16"/>
+          <w:szCs w:val="16"/>
           <w:rtl w:val="0"/>
         </w:rPr>
         <w:t xml:space="preserve">i </w:t>
@@ -1485,8 +1485,8 @@
         <w:rPr>
           <w:rFonts w:ascii="Courier New" w:cs="Courier New" w:eastAsia="Courier New" w:hAnsi="Courier New"/>
           <w:color w:val="cf8e6d"/>
-          <w:sz w:val="20"/>
-          <w:szCs w:val="20"/>
+          <w:sz w:val="16"/>
+          <w:szCs w:val="16"/>
           <w:rtl w:val="0"/>
         </w:rPr>
         <w:t xml:space="preserve">in </w:t>
@@ -1495,8 +1495,8 @@
         <w:rPr>
           <w:rFonts w:ascii="Courier New" w:cs="Courier New" w:eastAsia="Courier New" w:hAnsi="Courier New"/>
           <w:color w:val="8888c6"/>
-          <w:sz w:val="20"/>
-          <w:szCs w:val="20"/>
+          <w:sz w:val="16"/>
+          <w:szCs w:val="16"/>
           <w:rtl w:val="0"/>
         </w:rPr>
         <w:t xml:space="preserve">range</w:t>
@@ -1505,8 +1505,8 @@
         <w:rPr>
           <w:rFonts w:ascii="Courier New" w:cs="Courier New" w:eastAsia="Courier New" w:hAnsi="Courier New"/>
           <w:color w:val="bcbec4"/>
-          <w:sz w:val="20"/>
-          <w:szCs w:val="20"/>
+          <w:sz w:val="16"/>
+          <w:szCs w:val="16"/>
           <w:rtl w:val="0"/>
         </w:rPr>
         <w:t xml:space="preserve">(</w:t>
@@ -1515,8 +1515,8 @@
         <w:rPr>
           <w:rFonts w:ascii="Courier New" w:cs="Courier New" w:eastAsia="Courier New" w:hAnsi="Courier New"/>
           <w:color w:val="2aacb8"/>
-          <w:sz w:val="20"/>
-          <w:szCs w:val="20"/>
+          <w:sz w:val="16"/>
+          <w:szCs w:val="16"/>
           <w:rtl w:val="0"/>
         </w:rPr>
         <w:t xml:space="preserve">0</w:t>
@@ -1525,8 +1525,8 @@
         <w:rPr>
           <w:rFonts w:ascii="Courier New" w:cs="Courier New" w:eastAsia="Courier New" w:hAnsi="Courier New"/>
           <w:color w:val="bcbec4"/>
-          <w:sz w:val="20"/>
-          <w:szCs w:val="20"/>
+          <w:sz w:val="16"/>
+          <w:szCs w:val="16"/>
           <w:rtl w:val="0"/>
         </w:rPr>
         <w:t xml:space="preserve">, </w:t>
@@ -1535,8 +1535,8 @@
         <w:rPr>
           <w:rFonts w:ascii="Courier New" w:cs="Courier New" w:eastAsia="Courier New" w:hAnsi="Courier New"/>
           <w:color w:val="2aacb8"/>
-          <w:sz w:val="20"/>
-          <w:szCs w:val="20"/>
+          <w:sz w:val="16"/>
+          <w:szCs w:val="16"/>
           <w:rtl w:val="0"/>
         </w:rPr>
         <w:t xml:space="preserve">2</w:t>
@@ -1545,8 +1545,8 @@
         <w:rPr>
           <w:rFonts w:ascii="Courier New" w:cs="Courier New" w:eastAsia="Courier New" w:hAnsi="Courier New"/>
           <w:color w:val="bcbec4"/>
-          <w:sz w:val="20"/>
-          <w:szCs w:val="20"/>
+          <w:sz w:val="16"/>
+          <w:szCs w:val="16"/>
           <w:rtl w:val="0"/>
         </w:rPr>
         <w:t xml:space="preserve">):</w:t>
@@ -1558,32 +1558,32 @@
         <w:rPr>
           <w:rFonts w:ascii="Courier New" w:cs="Courier New" w:eastAsia="Courier New" w:hAnsi="Courier New"/>
           <w:color w:val="bcbec4"/>
-          <w:sz w:val="20"/>
-          <w:szCs w:val="20"/>
-        </w:rPr>
-      </w:pPr>
-      <w:r>
-        <w:rPr>
-          <w:rtl w:val="0"/>
-        </w:rPr>
-      </w:r>
-    </w:p>
-    <w:p>
-      <w:pPr>
-        <w:shd w:fill="1e1f22" w:val="clear"/>
-        <w:rPr>
-          <w:rFonts w:ascii="Courier New" w:cs="Courier New" w:eastAsia="Courier New" w:hAnsi="Courier New"/>
-          <w:color w:val="bcbec4"/>
-          <w:sz w:val="20"/>
-          <w:szCs w:val="20"/>
-        </w:rPr>
-      </w:pPr>
-      <w:r>
-        <w:rPr>
-          <w:rFonts w:ascii="Courier New" w:cs="Courier New" w:eastAsia="Courier New" w:hAnsi="Courier New"/>
-          <w:color w:val="bcbec4"/>
-          <w:sz w:val="20"/>
-          <w:szCs w:val="20"/>
+          <w:sz w:val="16"/>
+          <w:szCs w:val="16"/>
+        </w:rPr>
+      </w:pPr>
+      <w:r>
+        <w:rPr>
+          <w:rtl w:val="0"/>
+        </w:rPr>
+      </w:r>
+    </w:p>
+    <w:p>
+      <w:pPr>
+        <w:shd w:fill="1e1f22" w:val="clear"/>
+        <w:rPr>
+          <w:rFonts w:ascii="Courier New" w:cs="Courier New" w:eastAsia="Courier New" w:hAnsi="Courier New"/>
+          <w:color w:val="bcbec4"/>
+          <w:sz w:val="16"/>
+          <w:szCs w:val="16"/>
+        </w:rPr>
+      </w:pPr>
+      <w:r>
+        <w:rPr>
+          <w:rFonts w:ascii="Courier New" w:cs="Courier New" w:eastAsia="Courier New" w:hAnsi="Courier New"/>
+          <w:color w:val="bcbec4"/>
+          <w:sz w:val="16"/>
+          <w:szCs w:val="16"/>
           <w:rtl w:val="0"/>
         </w:rPr>
         <w:t xml:space="preserve">       </w:t>
@@ -1592,8 +1592,8 @@
         <w:rPr>
           <w:rFonts w:ascii="Courier New" w:cs="Courier New" w:eastAsia="Courier New" w:hAnsi="Courier New"/>
           <w:color w:val="8888c6"/>
-          <w:sz w:val="20"/>
-          <w:szCs w:val="20"/>
+          <w:sz w:val="16"/>
+          <w:szCs w:val="16"/>
           <w:rtl w:val="0"/>
         </w:rPr>
         <w:t xml:space="preserve">print</w:t>
@@ -1602,8 +1602,8 @@
         <w:rPr>
           <w:rFonts w:ascii="Courier New" w:cs="Courier New" w:eastAsia="Courier New" w:hAnsi="Courier New"/>
           <w:color w:val="bcbec4"/>
-          <w:sz w:val="20"/>
-          <w:szCs w:val="20"/>
+          <w:sz w:val="16"/>
+          <w:szCs w:val="16"/>
           <w:rtl w:val="0"/>
         </w:rPr>
         <w:t xml:space="preserve">(</w:t>
@@ -1612,8 +1612,8 @@
         <w:rPr>
           <w:rFonts w:ascii="Courier New" w:cs="Courier New" w:eastAsia="Courier New" w:hAnsi="Courier New"/>
           <w:color w:val="6aab73"/>
-          <w:sz w:val="20"/>
-          <w:szCs w:val="20"/>
+          <w:sz w:val="16"/>
+          <w:szCs w:val="16"/>
           <w:rtl w:val="0"/>
         </w:rPr>
         <w:t xml:space="preserve">f'</w:t>
@@ -1622,8 +1622,8 @@
         <w:rPr>
           <w:rFonts w:ascii="Courier New" w:cs="Courier New" w:eastAsia="Courier New" w:hAnsi="Courier New"/>
           <w:color w:val="cf8e6d"/>
-          <w:sz w:val="20"/>
-          <w:szCs w:val="20"/>
+          <w:sz w:val="16"/>
+          <w:szCs w:val="16"/>
           <w:rtl w:val="0"/>
         </w:rPr>
         <w:t xml:space="preserve">\n</w:t>
@@ -1632,8 +1632,8 @@
         <w:rPr>
           <w:rFonts w:ascii="Courier New" w:cs="Courier New" w:eastAsia="Courier New" w:hAnsi="Courier New"/>
           <w:color w:val="6aab73"/>
-          <w:sz w:val="20"/>
-          <w:szCs w:val="20"/>
+          <w:sz w:val="16"/>
+          <w:szCs w:val="16"/>
           <w:rtl w:val="0"/>
         </w:rPr>
         <w:t xml:space="preserve">Enter item </w:t>
@@ -1642,8 +1642,8 @@
         <w:rPr>
           <w:rFonts w:ascii="Courier New" w:cs="Courier New" w:eastAsia="Courier New" w:hAnsi="Courier New"/>
           <w:color w:val="cf8e6d"/>
-          <w:sz w:val="20"/>
-          <w:szCs w:val="20"/>
+          <w:sz w:val="16"/>
+          <w:szCs w:val="16"/>
           <w:rtl w:val="0"/>
         </w:rPr>
         <w:t xml:space="preserve">{</w:t>
@@ -1652,8 +1652,8 @@
         <w:rPr>
           <w:rFonts w:ascii="Courier New" w:cs="Courier New" w:eastAsia="Courier New" w:hAnsi="Courier New"/>
           <w:color w:val="bcbec4"/>
-          <w:sz w:val="20"/>
-          <w:szCs w:val="20"/>
+          <w:sz w:val="16"/>
+          <w:szCs w:val="16"/>
           <w:rtl w:val="0"/>
         </w:rPr>
         <w:t xml:space="preserve">i+</w:t>
@@ -1662,8 +1662,8 @@
         <w:rPr>
           <w:rFonts w:ascii="Courier New" w:cs="Courier New" w:eastAsia="Courier New" w:hAnsi="Courier New"/>
           <w:color w:val="2aacb8"/>
-          <w:sz w:val="20"/>
-          <w:szCs w:val="20"/>
+          <w:sz w:val="16"/>
+          <w:szCs w:val="16"/>
           <w:rtl w:val="0"/>
         </w:rPr>
         <w:t xml:space="preserve">1</w:t>
@@ -1672,8 +1672,8 @@
         <w:rPr>
           <w:rFonts w:ascii="Courier New" w:cs="Courier New" w:eastAsia="Courier New" w:hAnsi="Courier New"/>
           <w:color w:val="cf8e6d"/>
-          <w:sz w:val="20"/>
-          <w:szCs w:val="20"/>
+          <w:sz w:val="16"/>
+          <w:szCs w:val="16"/>
           <w:rtl w:val="0"/>
         </w:rPr>
         <w:t xml:space="preserve">}</w:t>
@@ -1682,8 +1682,8 @@
         <w:rPr>
           <w:rFonts w:ascii="Courier New" w:cs="Courier New" w:eastAsia="Courier New" w:hAnsi="Courier New"/>
           <w:color w:val="6aab73"/>
-          <w:sz w:val="20"/>
-          <w:szCs w:val="20"/>
+          <w:sz w:val="16"/>
+          <w:szCs w:val="16"/>
           <w:rtl w:val="0"/>
         </w:rPr>
         <w:t xml:space="preserve"> details:'</w:t>
@@ -1692,8 +1692,8 @@
         <w:rPr>
           <w:rFonts w:ascii="Courier New" w:cs="Courier New" w:eastAsia="Courier New" w:hAnsi="Courier New"/>
           <w:color w:val="bcbec4"/>
-          <w:sz w:val="20"/>
-          <w:szCs w:val="20"/>
+          <w:sz w:val="16"/>
+          <w:szCs w:val="16"/>
           <w:rtl w:val="0"/>
         </w:rPr>
         <w:t xml:space="preserve">)</w:t>
@@ -1705,16 +1705,16 @@
         <w:rPr>
           <w:rFonts w:ascii="Courier New" w:cs="Courier New" w:eastAsia="Courier New" w:hAnsi="Courier New"/>
           <w:color w:val="bcbec4"/>
-          <w:sz w:val="20"/>
-          <w:szCs w:val="20"/>
-        </w:rPr>
-      </w:pPr>
-      <w:r>
-        <w:rPr>
-          <w:rFonts w:ascii="Courier New" w:cs="Courier New" w:eastAsia="Courier New" w:hAnsi="Courier New"/>
-          <w:color w:val="bcbec4"/>
-          <w:sz w:val="20"/>
-          <w:szCs w:val="20"/>
+          <w:sz w:val="16"/>
+          <w:szCs w:val="16"/>
+        </w:rPr>
+      </w:pPr>
+      <w:r>
+        <w:rPr>
+          <w:rFonts w:ascii="Courier New" w:cs="Courier New" w:eastAsia="Courier New" w:hAnsi="Courier New"/>
+          <w:color w:val="bcbec4"/>
+          <w:sz w:val="16"/>
+          <w:szCs w:val="16"/>
           <w:rtl w:val="0"/>
         </w:rPr>
         <w:t xml:space="preserve">       </w:t>
@@ -1723,8 +1723,8 @@
         <w:rPr>
           <w:rFonts w:ascii="Courier New" w:cs="Courier New" w:eastAsia="Courier New" w:hAnsi="Courier New"/>
           <w:color w:val="8888c6"/>
-          <w:sz w:val="20"/>
-          <w:szCs w:val="20"/>
+          <w:sz w:val="16"/>
+          <w:szCs w:val="16"/>
           <w:rtl w:val="0"/>
         </w:rPr>
         <w:t xml:space="preserve">print</w:t>
@@ -1733,8 +1733,8 @@
         <w:rPr>
           <w:rFonts w:ascii="Courier New" w:cs="Courier New" w:eastAsia="Courier New" w:hAnsi="Courier New"/>
           <w:color w:val="bcbec4"/>
-          <w:sz w:val="20"/>
-          <w:szCs w:val="20"/>
+          <w:sz w:val="16"/>
+          <w:szCs w:val="16"/>
           <w:rtl w:val="0"/>
         </w:rPr>
         <w:t xml:space="preserve">(</w:t>
@@ -1743,8 +1743,8 @@
         <w:rPr>
           <w:rFonts w:ascii="Courier New" w:cs="Courier New" w:eastAsia="Courier New" w:hAnsi="Courier New"/>
           <w:color w:val="6aab73"/>
-          <w:sz w:val="20"/>
-          <w:szCs w:val="20"/>
+          <w:sz w:val="16"/>
+          <w:szCs w:val="16"/>
           <w:rtl w:val="0"/>
         </w:rPr>
         <w:t xml:space="preserve">'-'</w:t>
@@ -1753,8 +1753,8 @@
         <w:rPr>
           <w:rFonts w:ascii="Courier New" w:cs="Courier New" w:eastAsia="Courier New" w:hAnsi="Courier New"/>
           <w:color w:val="bcbec4"/>
-          <w:sz w:val="20"/>
-          <w:szCs w:val="20"/>
+          <w:sz w:val="16"/>
+          <w:szCs w:val="16"/>
           <w:rtl w:val="0"/>
         </w:rPr>
         <w:t xml:space="preserve">*</w:t>
@@ -1763,8 +1763,8 @@
         <w:rPr>
           <w:rFonts w:ascii="Courier New" w:cs="Courier New" w:eastAsia="Courier New" w:hAnsi="Courier New"/>
           <w:color w:val="2aacb8"/>
-          <w:sz w:val="20"/>
-          <w:szCs w:val="20"/>
+          <w:sz w:val="16"/>
+          <w:szCs w:val="16"/>
           <w:rtl w:val="0"/>
         </w:rPr>
         <w:t xml:space="preserve">30</w:t>
@@ -1773,8 +1773,8 @@
         <w:rPr>
           <w:rFonts w:ascii="Courier New" w:cs="Courier New" w:eastAsia="Courier New" w:hAnsi="Courier New"/>
           <w:color w:val="bcbec4"/>
-          <w:sz w:val="20"/>
-          <w:szCs w:val="20"/>
+          <w:sz w:val="16"/>
+          <w:szCs w:val="16"/>
           <w:rtl w:val="0"/>
         </w:rPr>
         <w:t xml:space="preserve">)</w:t>
@@ -1786,16 +1786,16 @@
         <w:rPr>
           <w:rFonts w:ascii="Courier New" w:cs="Courier New" w:eastAsia="Courier New" w:hAnsi="Courier New"/>
           <w:color w:val="bcbec4"/>
-          <w:sz w:val="20"/>
-          <w:szCs w:val="20"/>
-        </w:rPr>
-      </w:pPr>
-      <w:r>
-        <w:rPr>
-          <w:rFonts w:ascii="Courier New" w:cs="Courier New" w:eastAsia="Courier New" w:hAnsi="Courier New"/>
-          <w:color w:val="bcbec4"/>
-          <w:sz w:val="20"/>
-          <w:szCs w:val="20"/>
+          <w:sz w:val="16"/>
+          <w:szCs w:val="16"/>
+        </w:rPr>
+      </w:pPr>
+      <w:r>
+        <w:rPr>
+          <w:rFonts w:ascii="Courier New" w:cs="Courier New" w:eastAsia="Courier New" w:hAnsi="Courier New"/>
+          <w:color w:val="bcbec4"/>
+          <w:sz w:val="16"/>
+          <w:szCs w:val="16"/>
           <w:rtl w:val="0"/>
         </w:rPr>
         <w:t xml:space="preserve">       name = </w:t>
@@ -1804,8 +1804,8 @@
         <w:rPr>
           <w:rFonts w:ascii="Courier New" w:cs="Courier New" w:eastAsia="Courier New" w:hAnsi="Courier New"/>
           <w:color w:val="8888c6"/>
-          <w:sz w:val="20"/>
-          <w:szCs w:val="20"/>
+          <w:sz w:val="16"/>
+          <w:szCs w:val="16"/>
           <w:rtl w:val="0"/>
         </w:rPr>
         <w:t xml:space="preserve">input</w:t>
@@ -1814,8 +1814,8 @@
         <w:rPr>
           <w:rFonts w:ascii="Courier New" w:cs="Courier New" w:eastAsia="Courier New" w:hAnsi="Courier New"/>
           <w:color w:val="bcbec4"/>
-          <w:sz w:val="20"/>
-          <w:szCs w:val="20"/>
+          <w:sz w:val="16"/>
+          <w:szCs w:val="16"/>
           <w:rtl w:val="0"/>
         </w:rPr>
         <w:t xml:space="preserve">(</w:t>
@@ -1824,8 +1824,8 @@
         <w:rPr>
           <w:rFonts w:ascii="Courier New" w:cs="Courier New" w:eastAsia="Courier New" w:hAnsi="Courier New"/>
           <w:color w:val="6aab73"/>
-          <w:sz w:val="20"/>
-          <w:szCs w:val="20"/>
+          <w:sz w:val="16"/>
+          <w:szCs w:val="16"/>
           <w:rtl w:val="0"/>
         </w:rPr>
         <w:t xml:space="preserve">'Enter item name --&gt; '</w:t>
@@ -1834,8 +1834,8 @@
         <w:rPr>
           <w:rFonts w:ascii="Courier New" w:cs="Courier New" w:eastAsia="Courier New" w:hAnsi="Courier New"/>
           <w:color w:val="bcbec4"/>
-          <w:sz w:val="20"/>
-          <w:szCs w:val="20"/>
+          <w:sz w:val="16"/>
+          <w:szCs w:val="16"/>
           <w:rtl w:val="0"/>
         </w:rPr>
         <w:t xml:space="preserve">)</w:t>
@@ -1847,16 +1847,16 @@
         <w:rPr>
           <w:rFonts w:ascii="Courier New" w:cs="Courier New" w:eastAsia="Courier New" w:hAnsi="Courier New"/>
           <w:color w:val="bcbec4"/>
-          <w:sz w:val="20"/>
-          <w:szCs w:val="20"/>
-        </w:rPr>
-      </w:pPr>
-      <w:r>
-        <w:rPr>
-          <w:rFonts w:ascii="Courier New" w:cs="Courier New" w:eastAsia="Courier New" w:hAnsi="Courier New"/>
-          <w:color w:val="bcbec4"/>
-          <w:sz w:val="20"/>
-          <w:szCs w:val="20"/>
+          <w:sz w:val="16"/>
+          <w:szCs w:val="16"/>
+        </w:rPr>
+      </w:pPr>
+      <w:r>
+        <w:rPr>
+          <w:rFonts w:ascii="Courier New" w:cs="Courier New" w:eastAsia="Courier New" w:hAnsi="Courier New"/>
+          <w:color w:val="bcbec4"/>
+          <w:sz w:val="16"/>
+          <w:szCs w:val="16"/>
           <w:rtl w:val="0"/>
         </w:rPr>
         <w:t xml:space="preserve">       price = </w:t>
@@ -1865,8 +1865,8 @@
         <w:rPr>
           <w:rFonts w:ascii="Courier New" w:cs="Courier New" w:eastAsia="Courier New" w:hAnsi="Courier New"/>
           <w:color w:val="8888c6"/>
-          <w:sz w:val="20"/>
-          <w:szCs w:val="20"/>
+          <w:sz w:val="16"/>
+          <w:szCs w:val="16"/>
           <w:rtl w:val="0"/>
         </w:rPr>
         <w:t xml:space="preserve">float</w:t>
@@ -1875,8 +1875,8 @@
         <w:rPr>
           <w:rFonts w:ascii="Courier New" w:cs="Courier New" w:eastAsia="Courier New" w:hAnsi="Courier New"/>
           <w:color w:val="bcbec4"/>
-          <w:sz w:val="20"/>
-          <w:szCs w:val="20"/>
+          <w:sz w:val="16"/>
+          <w:szCs w:val="16"/>
           <w:rtl w:val="0"/>
         </w:rPr>
         <w:t xml:space="preserve">(</w:t>
@@ -1885,8 +1885,8 @@
         <w:rPr>
           <w:rFonts w:ascii="Courier New" w:cs="Courier New" w:eastAsia="Courier New" w:hAnsi="Courier New"/>
           <w:color w:val="8888c6"/>
-          <w:sz w:val="20"/>
-          <w:szCs w:val="20"/>
+          <w:sz w:val="16"/>
+          <w:szCs w:val="16"/>
           <w:rtl w:val="0"/>
         </w:rPr>
         <w:t xml:space="preserve">input</w:t>
@@ -1895,8 +1895,8 @@
         <w:rPr>
           <w:rFonts w:ascii="Courier New" w:cs="Courier New" w:eastAsia="Courier New" w:hAnsi="Courier New"/>
           <w:color w:val="bcbec4"/>
-          <w:sz w:val="20"/>
-          <w:szCs w:val="20"/>
+          <w:sz w:val="16"/>
+          <w:szCs w:val="16"/>
           <w:rtl w:val="0"/>
         </w:rPr>
         <w:t xml:space="preserve">(</w:t>
@@ -1905,8 +1905,8 @@
         <w:rPr>
           <w:rFonts w:ascii="Courier New" w:cs="Courier New" w:eastAsia="Courier New" w:hAnsi="Courier New"/>
           <w:color w:val="6aab73"/>
-          <w:sz w:val="20"/>
-          <w:szCs w:val="20"/>
+          <w:sz w:val="16"/>
+          <w:szCs w:val="16"/>
           <w:rtl w:val="0"/>
         </w:rPr>
         <w:t xml:space="preserve">'Enter item price($) --&gt; '</w:t>
@@ -1915,8 +1915,8 @@
         <w:rPr>
           <w:rFonts w:ascii="Courier New" w:cs="Courier New" w:eastAsia="Courier New" w:hAnsi="Courier New"/>
           <w:color w:val="bcbec4"/>
-          <w:sz w:val="20"/>
-          <w:szCs w:val="20"/>
+          <w:sz w:val="16"/>
+          <w:szCs w:val="16"/>
           <w:rtl w:val="0"/>
         </w:rPr>
         <w:t xml:space="preserve">))</w:t>
@@ -1928,16 +1928,16 @@
         <w:rPr>
           <w:rFonts w:ascii="Courier New" w:cs="Courier New" w:eastAsia="Courier New" w:hAnsi="Courier New"/>
           <w:color w:val="bcbec4"/>
-          <w:sz w:val="20"/>
-          <w:szCs w:val="20"/>
-        </w:rPr>
-      </w:pPr>
-      <w:r>
-        <w:rPr>
-          <w:rFonts w:ascii="Courier New" w:cs="Courier New" w:eastAsia="Courier New" w:hAnsi="Courier New"/>
-          <w:color w:val="bcbec4"/>
-          <w:sz w:val="20"/>
-          <w:szCs w:val="20"/>
+          <w:sz w:val="16"/>
+          <w:szCs w:val="16"/>
+        </w:rPr>
+      </w:pPr>
+      <w:r>
+        <w:rPr>
+          <w:rFonts w:ascii="Courier New" w:cs="Courier New" w:eastAsia="Courier New" w:hAnsi="Courier New"/>
+          <w:color w:val="bcbec4"/>
+          <w:sz w:val="16"/>
+          <w:szCs w:val="16"/>
           <w:rtl w:val="0"/>
         </w:rPr>
         <w:t xml:space="preserve">       quantity = </w:t>
@@ -1946,8 +1946,8 @@
         <w:rPr>
           <w:rFonts w:ascii="Courier New" w:cs="Courier New" w:eastAsia="Courier New" w:hAnsi="Courier New"/>
           <w:color w:val="8888c6"/>
-          <w:sz w:val="20"/>
-          <w:szCs w:val="20"/>
+          <w:sz w:val="16"/>
+          <w:szCs w:val="16"/>
           <w:rtl w:val="0"/>
         </w:rPr>
         <w:t xml:space="preserve">int</w:t>
@@ -1956,8 +1956,8 @@
         <w:rPr>
           <w:rFonts w:ascii="Courier New" w:cs="Courier New" w:eastAsia="Courier New" w:hAnsi="Courier New"/>
           <w:color w:val="bcbec4"/>
-          <w:sz w:val="20"/>
-          <w:szCs w:val="20"/>
+          <w:sz w:val="16"/>
+          <w:szCs w:val="16"/>
           <w:rtl w:val="0"/>
         </w:rPr>
         <w:t xml:space="preserve">(</w:t>
@@ -1966,8 +1966,8 @@
         <w:rPr>
           <w:rFonts w:ascii="Courier New" w:cs="Courier New" w:eastAsia="Courier New" w:hAnsi="Courier New"/>
           <w:color w:val="8888c6"/>
-          <w:sz w:val="20"/>
-          <w:szCs w:val="20"/>
+          <w:sz w:val="16"/>
+          <w:szCs w:val="16"/>
           <w:rtl w:val="0"/>
         </w:rPr>
         <w:t xml:space="preserve">input</w:t>
@@ -1976,8 +1976,8 @@
         <w:rPr>
           <w:rFonts w:ascii="Courier New" w:cs="Courier New" w:eastAsia="Courier New" w:hAnsi="Courier New"/>
           <w:color w:val="bcbec4"/>
-          <w:sz w:val="20"/>
-          <w:szCs w:val="20"/>
+          <w:sz w:val="16"/>
+          <w:szCs w:val="16"/>
           <w:rtl w:val="0"/>
         </w:rPr>
         <w:t xml:space="preserve">(</w:t>
@@ -1986,8 +1986,8 @@
         <w:rPr>
           <w:rFonts w:ascii="Courier New" w:cs="Courier New" w:eastAsia="Courier New" w:hAnsi="Courier New"/>
           <w:color w:val="6aab73"/>
-          <w:sz w:val="20"/>
-          <w:szCs w:val="20"/>
+          <w:sz w:val="16"/>
+          <w:szCs w:val="16"/>
           <w:rtl w:val="0"/>
         </w:rPr>
         <w:t xml:space="preserve">'Enter item quantity --&gt; '</w:t>
@@ -1996,8 +1996,8 @@
         <w:rPr>
           <w:rFonts w:ascii="Courier New" w:cs="Courier New" w:eastAsia="Courier New" w:hAnsi="Courier New"/>
           <w:color w:val="bcbec4"/>
-          <w:sz w:val="20"/>
-          <w:szCs w:val="20"/>
+          <w:sz w:val="16"/>
+          <w:szCs w:val="16"/>
           <w:rtl w:val="0"/>
         </w:rPr>
         <w:t xml:space="preserve">))</w:t>
@@ -2009,32 +2009,32 @@
         <w:rPr>
           <w:rFonts w:ascii="Courier New" w:cs="Courier New" w:eastAsia="Courier New" w:hAnsi="Courier New"/>
           <w:color w:val="bcbec4"/>
-          <w:sz w:val="20"/>
-          <w:szCs w:val="20"/>
-        </w:rPr>
-      </w:pPr>
-      <w:r>
-        <w:rPr>
-          <w:rtl w:val="0"/>
-        </w:rPr>
-      </w:r>
-    </w:p>
-    <w:p>
-      <w:pPr>
-        <w:shd w:fill="1e1f22" w:val="clear"/>
-        <w:rPr>
-          <w:rFonts w:ascii="Courier New" w:cs="Courier New" w:eastAsia="Courier New" w:hAnsi="Courier New"/>
-          <w:color w:val="bcbec4"/>
-          <w:sz w:val="20"/>
-          <w:szCs w:val="20"/>
-        </w:rPr>
-      </w:pPr>
-      <w:r>
-        <w:rPr>
-          <w:rFonts w:ascii="Courier New" w:cs="Courier New" w:eastAsia="Courier New" w:hAnsi="Courier New"/>
-          <w:color w:val="bcbec4"/>
-          <w:sz w:val="20"/>
-          <w:szCs w:val="20"/>
+          <w:sz w:val="16"/>
+          <w:szCs w:val="16"/>
+        </w:rPr>
+      </w:pPr>
+      <w:r>
+        <w:rPr>
+          <w:rtl w:val="0"/>
+        </w:rPr>
+      </w:r>
+    </w:p>
+    <w:p>
+      <w:pPr>
+        <w:shd w:fill="1e1f22" w:val="clear"/>
+        <w:rPr>
+          <w:rFonts w:ascii="Courier New" w:cs="Courier New" w:eastAsia="Courier New" w:hAnsi="Courier New"/>
+          <w:color w:val="bcbec4"/>
+          <w:sz w:val="16"/>
+          <w:szCs w:val="16"/>
+        </w:rPr>
+      </w:pPr>
+      <w:r>
+        <w:rPr>
+          <w:rFonts w:ascii="Courier New" w:cs="Courier New" w:eastAsia="Courier New" w:hAnsi="Courier New"/>
+          <w:color w:val="bcbec4"/>
+          <w:sz w:val="16"/>
+          <w:szCs w:val="16"/>
           <w:rtl w:val="0"/>
         </w:rPr>
         <w:t xml:space="preserve">       item = ItemToPurchase(name, price, quantity)</w:t>
@@ -2046,16 +2046,16 @@
         <w:rPr>
           <w:rFonts w:ascii="Courier New" w:cs="Courier New" w:eastAsia="Courier New" w:hAnsi="Courier New"/>
           <w:color w:val="bcbec4"/>
-          <w:sz w:val="20"/>
-          <w:szCs w:val="20"/>
-        </w:rPr>
-      </w:pPr>
-      <w:r>
-        <w:rPr>
-          <w:rFonts w:ascii="Courier New" w:cs="Courier New" w:eastAsia="Courier New" w:hAnsi="Courier New"/>
-          <w:color w:val="bcbec4"/>
-          <w:sz w:val="20"/>
-          <w:szCs w:val="20"/>
+          <w:sz w:val="16"/>
+          <w:szCs w:val="16"/>
+        </w:rPr>
+      </w:pPr>
+      <w:r>
+        <w:rPr>
+          <w:rFonts w:ascii="Courier New" w:cs="Courier New" w:eastAsia="Courier New" w:hAnsi="Courier New"/>
+          <w:color w:val="bcbec4"/>
+          <w:sz w:val="16"/>
+          <w:szCs w:val="16"/>
           <w:rtl w:val="0"/>
         </w:rPr>
         <w:t xml:space="preserve">       itemList.append(item.add_print_list())</w:t>
@@ -2067,16 +2067,16 @@
         <w:rPr>
           <w:rFonts w:ascii="Courier New" w:cs="Courier New" w:eastAsia="Courier New" w:hAnsi="Courier New"/>
           <w:color w:val="bcbec4"/>
-          <w:sz w:val="20"/>
-          <w:szCs w:val="20"/>
-        </w:rPr>
-      </w:pPr>
-      <w:r>
-        <w:rPr>
-          <w:rFonts w:ascii="Courier New" w:cs="Courier New" w:eastAsia="Courier New" w:hAnsi="Courier New"/>
-          <w:color w:val="bcbec4"/>
-          <w:sz w:val="20"/>
-          <w:szCs w:val="20"/>
+          <w:sz w:val="16"/>
+          <w:szCs w:val="16"/>
+        </w:rPr>
+      </w:pPr>
+      <w:r>
+        <w:rPr>
+          <w:rFonts w:ascii="Courier New" w:cs="Courier New" w:eastAsia="Courier New" w:hAnsi="Courier New"/>
+          <w:color w:val="bcbec4"/>
+          <w:sz w:val="16"/>
+          <w:szCs w:val="16"/>
           <w:rtl w:val="0"/>
         </w:rPr>
         <w:t xml:space="preserve">       totalCost += item.calculate_item_price()</w:t>
@@ -2088,8 +2088,8 @@
         <w:rPr>
           <w:rFonts w:ascii="Courier New" w:cs="Courier New" w:eastAsia="Courier New" w:hAnsi="Courier New"/>
           <w:color w:val="bcbec4"/>
-          <w:sz w:val="20"/>
-          <w:szCs w:val="20"/>
+          <w:sz w:val="16"/>
+          <w:szCs w:val="16"/>
         </w:rPr>
       </w:pPr>
       <w:r>
@@ -2104,16 +2104,16 @@
         <w:rPr>
           <w:rFonts w:ascii="Courier New" w:cs="Courier New" w:eastAsia="Courier New" w:hAnsi="Courier New"/>
           <w:color w:val="6aab73"/>
-          <w:sz w:val="20"/>
-          <w:szCs w:val="20"/>
-        </w:rPr>
-      </w:pPr>
-      <w:r>
-        <w:rPr>
-          <w:rFonts w:ascii="Courier New" w:cs="Courier New" w:eastAsia="Courier New" w:hAnsi="Courier New"/>
-          <w:color w:val="bcbec4"/>
-          <w:sz w:val="20"/>
-          <w:szCs w:val="20"/>
+          <w:sz w:val="16"/>
+          <w:szCs w:val="16"/>
+        </w:rPr>
+      </w:pPr>
+      <w:r>
+        <w:rPr>
+          <w:rFonts w:ascii="Courier New" w:cs="Courier New" w:eastAsia="Courier New" w:hAnsi="Courier New"/>
+          <w:color w:val="bcbec4"/>
+          <w:sz w:val="16"/>
+          <w:szCs w:val="16"/>
           <w:rtl w:val="0"/>
         </w:rPr>
         <w:t xml:space="preserve">   </w:t>
@@ -2122,8 +2122,8 @@
         <w:rPr>
           <w:rFonts w:ascii="Courier New" w:cs="Courier New" w:eastAsia="Courier New" w:hAnsi="Courier New"/>
           <w:color w:val="6aab73"/>
-          <w:sz w:val="20"/>
-          <w:szCs w:val="20"/>
+          <w:sz w:val="16"/>
+          <w:szCs w:val="16"/>
           <w:rtl w:val="0"/>
         </w:rPr>
         <w:t xml:space="preserve">"""</w:t>
@@ -2135,16 +2135,16 @@
         <w:rPr>
           <w:rFonts w:ascii="Courier New" w:cs="Courier New" w:eastAsia="Courier New" w:hAnsi="Courier New"/>
           <w:color w:val="6aab73"/>
-          <w:sz w:val="20"/>
-          <w:szCs w:val="20"/>
+          <w:sz w:val="16"/>
+          <w:szCs w:val="16"/>
         </w:rPr>
       </w:pPr>
       <w:r>
         <w:rPr>
           <w:rFonts w:ascii="Courier New" w:cs="Courier New" w:eastAsia="Courier New" w:hAnsi="Courier New"/>
           <w:color w:val="6aab73"/>
-          <w:sz w:val="20"/>
-          <w:szCs w:val="20"/>
+          <w:sz w:val="16"/>
+          <w:szCs w:val="16"/>
           <w:rtl w:val="0"/>
         </w:rPr>
         <w:t xml:space="preserve">       Following section prints the receipt by looping the</w:t>
@@ -2156,16 +2156,16 @@
         <w:rPr>
           <w:rFonts w:ascii="Courier New" w:cs="Courier New" w:eastAsia="Courier New" w:hAnsi="Courier New"/>
           <w:color w:val="6aab73"/>
-          <w:sz w:val="20"/>
-          <w:szCs w:val="20"/>
+          <w:sz w:val="16"/>
+          <w:szCs w:val="16"/>
         </w:rPr>
       </w:pPr>
       <w:r>
         <w:rPr>
           <w:rFonts w:ascii="Courier New" w:cs="Courier New" w:eastAsia="Courier New" w:hAnsi="Courier New"/>
           <w:color w:val="6aab73"/>
-          <w:sz w:val="20"/>
-          <w:szCs w:val="20"/>
+          <w:sz w:val="16"/>
+          <w:szCs w:val="16"/>
           <w:rtl w:val="0"/>
         </w:rPr>
         <w:t xml:space="preserve">       'itemList' and print the total cost at the bottom using</w:t>
@@ -2177,16 +2177,16 @@
         <w:rPr>
           <w:rFonts w:ascii="Courier New" w:cs="Courier New" w:eastAsia="Courier New" w:hAnsi="Courier New"/>
           <w:color w:val="6aab73"/>
-          <w:sz w:val="20"/>
-          <w:szCs w:val="20"/>
+          <w:sz w:val="16"/>
+          <w:szCs w:val="16"/>
         </w:rPr>
       </w:pPr>
       <w:r>
         <w:rPr>
           <w:rFonts w:ascii="Courier New" w:cs="Courier New" w:eastAsia="Courier New" w:hAnsi="Courier New"/>
           <w:color w:val="6aab73"/>
-          <w:sz w:val="20"/>
-          <w:szCs w:val="20"/>
+          <w:sz w:val="16"/>
+          <w:szCs w:val="16"/>
           <w:rtl w:val="0"/>
         </w:rPr>
         <w:t xml:space="preserve">       'totalCost' variable</w:t>
@@ -2198,16 +2198,16 @@
         <w:rPr>
           <w:rFonts w:ascii="Courier New" w:cs="Courier New" w:eastAsia="Courier New" w:hAnsi="Courier New"/>
           <w:color w:val="6aab73"/>
-          <w:sz w:val="20"/>
-          <w:szCs w:val="20"/>
+          <w:sz w:val="16"/>
+          <w:szCs w:val="16"/>
         </w:rPr>
       </w:pPr>
       <w:r>
         <w:rPr>
           <w:rFonts w:ascii="Courier New" w:cs="Courier New" w:eastAsia="Courier New" w:hAnsi="Courier New"/>
           <w:color w:val="6aab73"/>
-          <w:sz w:val="20"/>
-          <w:szCs w:val="20"/>
+          <w:sz w:val="16"/>
+          <w:szCs w:val="16"/>
           <w:rtl w:val="0"/>
         </w:rPr>
         <w:t xml:space="preserve">   """</w:t>
@@ -2219,32 +2219,32 @@
         <w:rPr>
           <w:rFonts w:ascii="Courier New" w:cs="Courier New" w:eastAsia="Courier New" w:hAnsi="Courier New"/>
           <w:color w:val="6aab73"/>
-          <w:sz w:val="20"/>
-          <w:szCs w:val="20"/>
-        </w:rPr>
-      </w:pPr>
-      <w:r>
-        <w:rPr>
-          <w:rtl w:val="0"/>
-        </w:rPr>
-      </w:r>
-    </w:p>
-    <w:p>
-      <w:pPr>
-        <w:shd w:fill="1e1f22" w:val="clear"/>
-        <w:rPr>
-          <w:rFonts w:ascii="Courier New" w:cs="Courier New" w:eastAsia="Courier New" w:hAnsi="Courier New"/>
-          <w:color w:val="bcbec4"/>
-          <w:sz w:val="20"/>
-          <w:szCs w:val="20"/>
+          <w:sz w:val="16"/>
+          <w:szCs w:val="16"/>
+        </w:rPr>
+      </w:pPr>
+      <w:r>
+        <w:rPr>
+          <w:rtl w:val="0"/>
+        </w:rPr>
+      </w:r>
+    </w:p>
+    <w:p>
+      <w:pPr>
+        <w:shd w:fill="1e1f22" w:val="clear"/>
+        <w:rPr>
+          <w:rFonts w:ascii="Courier New" w:cs="Courier New" w:eastAsia="Courier New" w:hAnsi="Courier New"/>
+          <w:color w:val="bcbec4"/>
+          <w:sz w:val="16"/>
+          <w:szCs w:val="16"/>
         </w:rPr>
       </w:pPr>
       <w:r>
         <w:rPr>
           <w:rFonts w:ascii="Courier New" w:cs="Courier New" w:eastAsia="Courier New" w:hAnsi="Courier New"/>
           <w:color w:val="6aab73"/>
-          <w:sz w:val="20"/>
-          <w:szCs w:val="20"/>
+          <w:sz w:val="16"/>
+          <w:szCs w:val="16"/>
           <w:rtl w:val="0"/>
         </w:rPr>
         <w:t xml:space="preserve">   </w:t>
@@ -2253,8 +2253,8 @@
         <w:rPr>
           <w:rFonts w:ascii="Courier New" w:cs="Courier New" w:eastAsia="Courier New" w:hAnsi="Courier New"/>
           <w:color w:val="8888c6"/>
-          <w:sz w:val="20"/>
-          <w:szCs w:val="20"/>
+          <w:sz w:val="16"/>
+          <w:szCs w:val="16"/>
           <w:rtl w:val="0"/>
         </w:rPr>
         <w:t xml:space="preserve">print</w:t>
@@ -2263,8 +2263,8 @@
         <w:rPr>
           <w:rFonts w:ascii="Courier New" w:cs="Courier New" w:eastAsia="Courier New" w:hAnsi="Courier New"/>
           <w:color w:val="bcbec4"/>
-          <w:sz w:val="20"/>
-          <w:szCs w:val="20"/>
+          <w:sz w:val="16"/>
+          <w:szCs w:val="16"/>
           <w:rtl w:val="0"/>
         </w:rPr>
         <w:t xml:space="preserve">()</w:t>
@@ -2276,16 +2276,16 @@
         <w:rPr>
           <w:rFonts w:ascii="Courier New" w:cs="Courier New" w:eastAsia="Courier New" w:hAnsi="Courier New"/>
           <w:color w:val="bcbec4"/>
-          <w:sz w:val="20"/>
-          <w:szCs w:val="20"/>
-        </w:rPr>
-      </w:pPr>
-      <w:r>
-        <w:rPr>
-          <w:rFonts w:ascii="Courier New" w:cs="Courier New" w:eastAsia="Courier New" w:hAnsi="Courier New"/>
-          <w:color w:val="bcbec4"/>
-          <w:sz w:val="20"/>
-          <w:szCs w:val="20"/>
+          <w:sz w:val="16"/>
+          <w:szCs w:val="16"/>
+        </w:rPr>
+      </w:pPr>
+      <w:r>
+        <w:rPr>
+          <w:rFonts w:ascii="Courier New" w:cs="Courier New" w:eastAsia="Courier New" w:hAnsi="Courier New"/>
+          <w:color w:val="bcbec4"/>
+          <w:sz w:val="16"/>
+          <w:szCs w:val="16"/>
           <w:rtl w:val="0"/>
         </w:rPr>
         <w:t xml:space="preserve">   </w:t>
@@ -2294,8 +2294,8 @@
         <w:rPr>
           <w:rFonts w:ascii="Courier New" w:cs="Courier New" w:eastAsia="Courier New" w:hAnsi="Courier New"/>
           <w:color w:val="8888c6"/>
-          <w:sz w:val="20"/>
-          <w:szCs w:val="20"/>
+          <w:sz w:val="16"/>
+          <w:szCs w:val="16"/>
           <w:rtl w:val="0"/>
         </w:rPr>
         <w:t xml:space="preserve">print</w:t>
@@ -2304,8 +2304,8 @@
         <w:rPr>
           <w:rFonts w:ascii="Courier New" w:cs="Courier New" w:eastAsia="Courier New" w:hAnsi="Courier New"/>
           <w:color w:val="bcbec4"/>
-          <w:sz w:val="20"/>
-          <w:szCs w:val="20"/>
+          <w:sz w:val="16"/>
+          <w:szCs w:val="16"/>
           <w:rtl w:val="0"/>
         </w:rPr>
         <w:t xml:space="preserve">(</w:t>
@@ -2314,8 +2314,8 @@
         <w:rPr>
           <w:rFonts w:ascii="Courier New" w:cs="Courier New" w:eastAsia="Courier New" w:hAnsi="Courier New"/>
           <w:color w:val="6aab73"/>
-          <w:sz w:val="20"/>
-          <w:szCs w:val="20"/>
+          <w:sz w:val="16"/>
+          <w:szCs w:val="16"/>
           <w:rtl w:val="0"/>
         </w:rPr>
         <w:t xml:space="preserve">'*' </w:t>
@@ -2324,8 +2324,8 @@
         <w:rPr>
           <w:rFonts w:ascii="Courier New" w:cs="Courier New" w:eastAsia="Courier New" w:hAnsi="Courier New"/>
           <w:color w:val="bcbec4"/>
-          <w:sz w:val="20"/>
-          <w:szCs w:val="20"/>
+          <w:sz w:val="16"/>
+          <w:szCs w:val="16"/>
           <w:rtl w:val="0"/>
         </w:rPr>
         <w:t xml:space="preserve">* </w:t>
@@ -2334,8 +2334,8 @@
         <w:rPr>
           <w:rFonts w:ascii="Courier New" w:cs="Courier New" w:eastAsia="Courier New" w:hAnsi="Courier New"/>
           <w:color w:val="2aacb8"/>
-          <w:sz w:val="20"/>
-          <w:szCs w:val="20"/>
+          <w:sz w:val="16"/>
+          <w:szCs w:val="16"/>
           <w:rtl w:val="0"/>
         </w:rPr>
         <w:t xml:space="preserve">32</w:t>
@@ -2344,8 +2344,8 @@
         <w:rPr>
           <w:rFonts w:ascii="Courier New" w:cs="Courier New" w:eastAsia="Courier New" w:hAnsi="Courier New"/>
           <w:color w:val="bcbec4"/>
-          <w:sz w:val="20"/>
-          <w:szCs w:val="20"/>
+          <w:sz w:val="16"/>
+          <w:szCs w:val="16"/>
           <w:rtl w:val="0"/>
         </w:rPr>
         <w:t xml:space="preserve">)</w:t>
@@ -2357,16 +2357,16 @@
         <w:rPr>
           <w:rFonts w:ascii="Courier New" w:cs="Courier New" w:eastAsia="Courier New" w:hAnsi="Courier New"/>
           <w:color w:val="bcbec4"/>
-          <w:sz w:val="20"/>
-          <w:szCs w:val="20"/>
-        </w:rPr>
-      </w:pPr>
-      <w:r>
-        <w:rPr>
-          <w:rFonts w:ascii="Courier New" w:cs="Courier New" w:eastAsia="Courier New" w:hAnsi="Courier New"/>
-          <w:color w:val="bcbec4"/>
-          <w:sz w:val="20"/>
-          <w:szCs w:val="20"/>
+          <w:sz w:val="16"/>
+          <w:szCs w:val="16"/>
+        </w:rPr>
+      </w:pPr>
+      <w:r>
+        <w:rPr>
+          <w:rFonts w:ascii="Courier New" w:cs="Courier New" w:eastAsia="Courier New" w:hAnsi="Courier New"/>
+          <w:color w:val="bcbec4"/>
+          <w:sz w:val="16"/>
+          <w:szCs w:val="16"/>
           <w:rtl w:val="0"/>
         </w:rPr>
         <w:t xml:space="preserve">   </w:t>
@@ -2375,8 +2375,8 @@
         <w:rPr>
           <w:rFonts w:ascii="Courier New" w:cs="Courier New" w:eastAsia="Courier New" w:hAnsi="Courier New"/>
           <w:color w:val="8888c6"/>
-          <w:sz w:val="20"/>
-          <w:szCs w:val="20"/>
+          <w:sz w:val="16"/>
+          <w:szCs w:val="16"/>
           <w:rtl w:val="0"/>
         </w:rPr>
         <w:t xml:space="preserve">print</w:t>
@@ -2385,8 +2385,8 @@
         <w:rPr>
           <w:rFonts w:ascii="Courier New" w:cs="Courier New" w:eastAsia="Courier New" w:hAnsi="Courier New"/>
           <w:color w:val="bcbec4"/>
-          <w:sz w:val="20"/>
-          <w:szCs w:val="20"/>
+          <w:sz w:val="16"/>
+          <w:szCs w:val="16"/>
           <w:rtl w:val="0"/>
         </w:rPr>
         <w:t xml:space="preserve">(</w:t>
@@ -2395,8 +2395,8 @@
         <w:rPr>
           <w:rFonts w:ascii="Courier New" w:cs="Courier New" w:eastAsia="Courier New" w:hAnsi="Courier New"/>
           <w:color w:val="6aab73"/>
-          <w:sz w:val="20"/>
-          <w:szCs w:val="20"/>
+          <w:sz w:val="16"/>
+          <w:szCs w:val="16"/>
           <w:rtl w:val="0"/>
         </w:rPr>
         <w:t xml:space="preserve">' ' </w:t>
@@ -2405,8 +2405,8 @@
         <w:rPr>
           <w:rFonts w:ascii="Courier New" w:cs="Courier New" w:eastAsia="Courier New" w:hAnsi="Courier New"/>
           <w:color w:val="bcbec4"/>
-          <w:sz w:val="20"/>
-          <w:szCs w:val="20"/>
+          <w:sz w:val="16"/>
+          <w:szCs w:val="16"/>
           <w:rtl w:val="0"/>
         </w:rPr>
         <w:t xml:space="preserve">* </w:t>
@@ -2415,8 +2415,8 @@
         <w:rPr>
           <w:rFonts w:ascii="Courier New" w:cs="Courier New" w:eastAsia="Courier New" w:hAnsi="Courier New"/>
           <w:color w:val="2aacb8"/>
-          <w:sz w:val="20"/>
-          <w:szCs w:val="20"/>
+          <w:sz w:val="16"/>
+          <w:szCs w:val="16"/>
           <w:rtl w:val="0"/>
         </w:rPr>
         <w:t xml:space="preserve">12 </w:t>
@@ -2425,8 +2425,8 @@
         <w:rPr>
           <w:rFonts w:ascii="Courier New" w:cs="Courier New" w:eastAsia="Courier New" w:hAnsi="Courier New"/>
           <w:color w:val="bcbec4"/>
-          <w:sz w:val="20"/>
-          <w:szCs w:val="20"/>
+          <w:sz w:val="16"/>
+          <w:szCs w:val="16"/>
           <w:rtl w:val="0"/>
         </w:rPr>
         <w:t xml:space="preserve">+ </w:t>
@@ -2435,8 +2435,8 @@
         <w:rPr>
           <w:rFonts w:ascii="Courier New" w:cs="Courier New" w:eastAsia="Courier New" w:hAnsi="Courier New"/>
           <w:color w:val="6aab73"/>
-          <w:sz w:val="20"/>
-          <w:szCs w:val="20"/>
+          <w:sz w:val="16"/>
+          <w:szCs w:val="16"/>
           <w:rtl w:val="0"/>
         </w:rPr>
         <w:t xml:space="preserve">'TOTAL COST'</w:t>
@@ -2445,8 +2445,8 @@
         <w:rPr>
           <w:rFonts w:ascii="Courier New" w:cs="Courier New" w:eastAsia="Courier New" w:hAnsi="Courier New"/>
           <w:color w:val="bcbec4"/>
-          <w:sz w:val="20"/>
-          <w:szCs w:val="20"/>
+          <w:sz w:val="16"/>
+          <w:szCs w:val="16"/>
           <w:rtl w:val="0"/>
         </w:rPr>
         <w:t xml:space="preserve">)</w:t>
@@ -2458,16 +2458,16 @@
         <w:rPr>
           <w:rFonts w:ascii="Courier New" w:cs="Courier New" w:eastAsia="Courier New" w:hAnsi="Courier New"/>
           <w:color w:val="bcbec4"/>
-          <w:sz w:val="20"/>
-          <w:szCs w:val="20"/>
-        </w:rPr>
-      </w:pPr>
-      <w:r>
-        <w:rPr>
-          <w:rFonts w:ascii="Courier New" w:cs="Courier New" w:eastAsia="Courier New" w:hAnsi="Courier New"/>
-          <w:color w:val="bcbec4"/>
-          <w:sz w:val="20"/>
-          <w:szCs w:val="20"/>
+          <w:sz w:val="16"/>
+          <w:szCs w:val="16"/>
+        </w:rPr>
+      </w:pPr>
+      <w:r>
+        <w:rPr>
+          <w:rFonts w:ascii="Courier New" w:cs="Courier New" w:eastAsia="Courier New" w:hAnsi="Courier New"/>
+          <w:color w:val="bcbec4"/>
+          <w:sz w:val="16"/>
+          <w:szCs w:val="16"/>
           <w:rtl w:val="0"/>
         </w:rPr>
         <w:t xml:space="preserve">   </w:t>
@@ -2476,8 +2476,8 @@
         <w:rPr>
           <w:rFonts w:ascii="Courier New" w:cs="Courier New" w:eastAsia="Courier New" w:hAnsi="Courier New"/>
           <w:color w:val="8888c6"/>
-          <w:sz w:val="20"/>
-          <w:szCs w:val="20"/>
+          <w:sz w:val="16"/>
+          <w:szCs w:val="16"/>
           <w:rtl w:val="0"/>
         </w:rPr>
         <w:t xml:space="preserve">print</w:t>
@@ -2486,8 +2486,8 @@
         <w:rPr>
           <w:rFonts w:ascii="Courier New" w:cs="Courier New" w:eastAsia="Courier New" w:hAnsi="Courier New"/>
           <w:color w:val="bcbec4"/>
-          <w:sz w:val="20"/>
-          <w:szCs w:val="20"/>
+          <w:sz w:val="16"/>
+          <w:szCs w:val="16"/>
           <w:rtl w:val="0"/>
         </w:rPr>
         <w:t xml:space="preserve">(</w:t>
@@ -2496,8 +2496,8 @@
         <w:rPr>
           <w:rFonts w:ascii="Courier New" w:cs="Courier New" w:eastAsia="Courier New" w:hAnsi="Courier New"/>
           <w:color w:val="6aab73"/>
-          <w:sz w:val="20"/>
-          <w:szCs w:val="20"/>
+          <w:sz w:val="16"/>
+          <w:szCs w:val="16"/>
           <w:rtl w:val="0"/>
         </w:rPr>
         <w:t xml:space="preserve">'*' </w:t>
@@ -2506,8 +2506,8 @@
         <w:rPr>
           <w:rFonts w:ascii="Courier New" w:cs="Courier New" w:eastAsia="Courier New" w:hAnsi="Courier New"/>
           <w:color w:val="bcbec4"/>
-          <w:sz w:val="20"/>
-          <w:szCs w:val="20"/>
+          <w:sz w:val="16"/>
+          <w:szCs w:val="16"/>
           <w:rtl w:val="0"/>
         </w:rPr>
         <w:t xml:space="preserve">* </w:t>
@@ -2516,8 +2516,8 @@
         <w:rPr>
           <w:rFonts w:ascii="Courier New" w:cs="Courier New" w:eastAsia="Courier New" w:hAnsi="Courier New"/>
           <w:color w:val="2aacb8"/>
-          <w:sz w:val="20"/>
-          <w:szCs w:val="20"/>
+          <w:sz w:val="16"/>
+          <w:szCs w:val="16"/>
           <w:rtl w:val="0"/>
         </w:rPr>
         <w:t xml:space="preserve">32 </w:t>
@@ -2526,8 +2526,8 @@
         <w:rPr>
           <w:rFonts w:ascii="Courier New" w:cs="Courier New" w:eastAsia="Courier New" w:hAnsi="Courier New"/>
           <w:color w:val="bcbec4"/>
-          <w:sz w:val="20"/>
-          <w:szCs w:val="20"/>
+          <w:sz w:val="16"/>
+          <w:szCs w:val="16"/>
           <w:rtl w:val="0"/>
         </w:rPr>
         <w:t xml:space="preserve">+ </w:t>
@@ -2536,8 +2536,8 @@
         <w:rPr>
           <w:rFonts w:ascii="Courier New" w:cs="Courier New" w:eastAsia="Courier New" w:hAnsi="Courier New"/>
           <w:color w:val="6aab73"/>
-          <w:sz w:val="20"/>
-          <w:szCs w:val="20"/>
+          <w:sz w:val="16"/>
+          <w:szCs w:val="16"/>
           <w:rtl w:val="0"/>
         </w:rPr>
         <w:t xml:space="preserve">'</w:t>
@@ -2546,8 +2546,8 @@
         <w:rPr>
           <w:rFonts w:ascii="Courier New" w:cs="Courier New" w:eastAsia="Courier New" w:hAnsi="Courier New"/>
           <w:color w:val="cf8e6d"/>
-          <w:sz w:val="20"/>
-          <w:szCs w:val="20"/>
+          <w:sz w:val="16"/>
+          <w:szCs w:val="16"/>
           <w:rtl w:val="0"/>
         </w:rPr>
         <w:t xml:space="preserve">\n</w:t>
@@ -2556,8 +2556,8 @@
         <w:rPr>
           <w:rFonts w:ascii="Courier New" w:cs="Courier New" w:eastAsia="Courier New" w:hAnsi="Courier New"/>
           <w:color w:val="6aab73"/>
-          <w:sz w:val="20"/>
-          <w:szCs w:val="20"/>
+          <w:sz w:val="16"/>
+          <w:szCs w:val="16"/>
           <w:rtl w:val="0"/>
         </w:rPr>
         <w:t xml:space="preserve">'</w:t>
@@ -2566,8 +2566,8 @@
         <w:rPr>
           <w:rFonts w:ascii="Courier New" w:cs="Courier New" w:eastAsia="Courier New" w:hAnsi="Courier New"/>
           <w:color w:val="bcbec4"/>
-          <w:sz w:val="20"/>
-          <w:szCs w:val="20"/>
+          <w:sz w:val="16"/>
+          <w:szCs w:val="16"/>
           <w:rtl w:val="0"/>
         </w:rPr>
         <w:t xml:space="preserve">)</w:t>
@@ -2579,32 +2579,32 @@
         <w:rPr>
           <w:rFonts w:ascii="Courier New" w:cs="Courier New" w:eastAsia="Courier New" w:hAnsi="Courier New"/>
           <w:color w:val="bcbec4"/>
-          <w:sz w:val="20"/>
-          <w:szCs w:val="20"/>
-        </w:rPr>
-      </w:pPr>
-      <w:r>
-        <w:rPr>
-          <w:rtl w:val="0"/>
-        </w:rPr>
-      </w:r>
-    </w:p>
-    <w:p>
-      <w:pPr>
-        <w:shd w:fill="1e1f22" w:val="clear"/>
-        <w:rPr>
-          <w:rFonts w:ascii="Courier New" w:cs="Courier New" w:eastAsia="Courier New" w:hAnsi="Courier New"/>
-          <w:color w:val="bcbec4"/>
-          <w:sz w:val="20"/>
-          <w:szCs w:val="20"/>
-        </w:rPr>
-      </w:pPr>
-      <w:r>
-        <w:rPr>
-          <w:rFonts w:ascii="Courier New" w:cs="Courier New" w:eastAsia="Courier New" w:hAnsi="Courier New"/>
-          <w:color w:val="bcbec4"/>
-          <w:sz w:val="20"/>
-          <w:szCs w:val="20"/>
+          <w:sz w:val="16"/>
+          <w:szCs w:val="16"/>
+        </w:rPr>
+      </w:pPr>
+      <w:r>
+        <w:rPr>
+          <w:rtl w:val="0"/>
+        </w:rPr>
+      </w:r>
+    </w:p>
+    <w:p>
+      <w:pPr>
+        <w:shd w:fill="1e1f22" w:val="clear"/>
+        <w:rPr>
+          <w:rFonts w:ascii="Courier New" w:cs="Courier New" w:eastAsia="Courier New" w:hAnsi="Courier New"/>
+          <w:color w:val="bcbec4"/>
+          <w:sz w:val="16"/>
+          <w:szCs w:val="16"/>
+        </w:rPr>
+      </w:pPr>
+      <w:r>
+        <w:rPr>
+          <w:rFonts w:ascii="Courier New" w:cs="Courier New" w:eastAsia="Courier New" w:hAnsi="Courier New"/>
+          <w:color w:val="bcbec4"/>
+          <w:sz w:val="16"/>
+          <w:szCs w:val="16"/>
           <w:rtl w:val="0"/>
         </w:rPr>
         <w:t xml:space="preserve">   </w:t>
@@ -2613,8 +2613,8 @@
         <w:rPr>
           <w:rFonts w:ascii="Courier New" w:cs="Courier New" w:eastAsia="Courier New" w:hAnsi="Courier New"/>
           <w:color w:val="cf8e6d"/>
-          <w:sz w:val="20"/>
-          <w:szCs w:val="20"/>
+          <w:sz w:val="16"/>
+          <w:szCs w:val="16"/>
           <w:rtl w:val="0"/>
         </w:rPr>
         <w:t xml:space="preserve">for </w:t>
@@ -2623,8 +2623,8 @@
         <w:rPr>
           <w:rFonts w:ascii="Courier New" w:cs="Courier New" w:eastAsia="Courier New" w:hAnsi="Courier New"/>
           <w:color w:val="bcbec4"/>
-          <w:sz w:val="20"/>
-          <w:szCs w:val="20"/>
+          <w:sz w:val="16"/>
+          <w:szCs w:val="16"/>
           <w:rtl w:val="0"/>
         </w:rPr>
         <w:t xml:space="preserve">local_item </w:t>
@@ -2633,8 +2633,8 @@
         <w:rPr>
           <w:rFonts w:ascii="Courier New" w:cs="Courier New" w:eastAsia="Courier New" w:hAnsi="Courier New"/>
           <w:color w:val="cf8e6d"/>
-          <w:sz w:val="20"/>
-          <w:szCs w:val="20"/>
+          <w:sz w:val="16"/>
+          <w:szCs w:val="16"/>
           <w:rtl w:val="0"/>
         </w:rPr>
         <w:t xml:space="preserve">in </w:t>
@@ -2643,8 +2643,8 @@
         <w:rPr>
           <w:rFonts w:ascii="Courier New" w:cs="Courier New" w:eastAsia="Courier New" w:hAnsi="Courier New"/>
           <w:color w:val="bcbec4"/>
-          <w:sz w:val="20"/>
-          <w:szCs w:val="20"/>
+          <w:sz w:val="16"/>
+          <w:szCs w:val="16"/>
           <w:rtl w:val="0"/>
         </w:rPr>
         <w:t xml:space="preserve">itemList:</w:t>
@@ -2656,16 +2656,16 @@
         <w:rPr>
           <w:rFonts w:ascii="Courier New" w:cs="Courier New" w:eastAsia="Courier New" w:hAnsi="Courier New"/>
           <w:color w:val="bcbec4"/>
-          <w:sz w:val="20"/>
-          <w:szCs w:val="20"/>
-        </w:rPr>
-      </w:pPr>
-      <w:r>
-        <w:rPr>
-          <w:rFonts w:ascii="Courier New" w:cs="Courier New" w:eastAsia="Courier New" w:hAnsi="Courier New"/>
-          <w:color w:val="bcbec4"/>
-          <w:sz w:val="20"/>
-          <w:szCs w:val="20"/>
+          <w:sz w:val="16"/>
+          <w:szCs w:val="16"/>
+        </w:rPr>
+      </w:pPr>
+      <w:r>
+        <w:rPr>
+          <w:rFonts w:ascii="Courier New" w:cs="Courier New" w:eastAsia="Courier New" w:hAnsi="Courier New"/>
+          <w:color w:val="bcbec4"/>
+          <w:sz w:val="16"/>
+          <w:szCs w:val="16"/>
           <w:rtl w:val="0"/>
         </w:rPr>
         <w:t xml:space="preserve">       </w:t>
@@ -2674,8 +2674,8 @@
         <w:rPr>
           <w:rFonts w:ascii="Courier New" w:cs="Courier New" w:eastAsia="Courier New" w:hAnsi="Courier New"/>
           <w:color w:val="8888c6"/>
-          <w:sz w:val="20"/>
-          <w:szCs w:val="20"/>
+          <w:sz w:val="16"/>
+          <w:szCs w:val="16"/>
           <w:rtl w:val="0"/>
         </w:rPr>
         <w:t xml:space="preserve">print</w:t>
@@ -2684,8 +2684,8 @@
         <w:rPr>
           <w:rFonts w:ascii="Courier New" w:cs="Courier New" w:eastAsia="Courier New" w:hAnsi="Courier New"/>
           <w:color w:val="bcbec4"/>
-          <w:sz w:val="20"/>
-          <w:szCs w:val="20"/>
+          <w:sz w:val="16"/>
+          <w:szCs w:val="16"/>
           <w:rtl w:val="0"/>
         </w:rPr>
         <w:t xml:space="preserve">(local_item)</w:t>
@@ -2697,32 +2697,32 @@
         <w:rPr>
           <w:rFonts w:ascii="Courier New" w:cs="Courier New" w:eastAsia="Courier New" w:hAnsi="Courier New"/>
           <w:color w:val="bcbec4"/>
-          <w:sz w:val="20"/>
-          <w:szCs w:val="20"/>
-        </w:rPr>
-      </w:pPr>
-      <w:r>
-        <w:rPr>
-          <w:rtl w:val="0"/>
-        </w:rPr>
-      </w:r>
-    </w:p>
-    <w:p>
-      <w:pPr>
-        <w:shd w:fill="1e1f22" w:val="clear"/>
-        <w:rPr>
-          <w:rFonts w:ascii="Courier New" w:cs="Courier New" w:eastAsia="Courier New" w:hAnsi="Courier New"/>
-          <w:color w:val="bcbec4"/>
-          <w:sz w:val="20"/>
-          <w:szCs w:val="20"/>
-        </w:rPr>
-      </w:pPr>
-      <w:r>
-        <w:rPr>
-          <w:rFonts w:ascii="Courier New" w:cs="Courier New" w:eastAsia="Courier New" w:hAnsi="Courier New"/>
-          <w:color w:val="bcbec4"/>
-          <w:sz w:val="20"/>
-          <w:szCs w:val="20"/>
+          <w:sz w:val="16"/>
+          <w:szCs w:val="16"/>
+        </w:rPr>
+      </w:pPr>
+      <w:r>
+        <w:rPr>
+          <w:rtl w:val="0"/>
+        </w:rPr>
+      </w:r>
+    </w:p>
+    <w:p>
+      <w:pPr>
+        <w:shd w:fill="1e1f22" w:val="clear"/>
+        <w:rPr>
+          <w:rFonts w:ascii="Courier New" w:cs="Courier New" w:eastAsia="Courier New" w:hAnsi="Courier New"/>
+          <w:color w:val="bcbec4"/>
+          <w:sz w:val="16"/>
+          <w:szCs w:val="16"/>
+        </w:rPr>
+      </w:pPr>
+      <w:r>
+        <w:rPr>
+          <w:rFonts w:ascii="Courier New" w:cs="Courier New" w:eastAsia="Courier New" w:hAnsi="Courier New"/>
+          <w:color w:val="bcbec4"/>
+          <w:sz w:val="16"/>
+          <w:szCs w:val="16"/>
           <w:rtl w:val="0"/>
         </w:rPr>
         <w:t xml:space="preserve">   </w:t>
@@ -2731,8 +2731,8 @@
         <w:rPr>
           <w:rFonts w:ascii="Courier New" w:cs="Courier New" w:eastAsia="Courier New" w:hAnsi="Courier New"/>
           <w:color w:val="8888c6"/>
-          <w:sz w:val="20"/>
-          <w:szCs w:val="20"/>
+          <w:sz w:val="16"/>
+          <w:szCs w:val="16"/>
           <w:rtl w:val="0"/>
         </w:rPr>
         <w:t xml:space="preserve">print</w:t>
@@ -2741,8 +2741,8 @@
         <w:rPr>
           <w:rFonts w:ascii="Courier New" w:cs="Courier New" w:eastAsia="Courier New" w:hAnsi="Courier New"/>
           <w:color w:val="bcbec4"/>
-          <w:sz w:val="20"/>
-          <w:szCs w:val="20"/>
+          <w:sz w:val="16"/>
+          <w:szCs w:val="16"/>
           <w:rtl w:val="0"/>
         </w:rPr>
         <w:t xml:space="preserve">(</w:t>
@@ -2751,8 +2751,8 @@
         <w:rPr>
           <w:rFonts w:ascii="Courier New" w:cs="Courier New" w:eastAsia="Courier New" w:hAnsi="Courier New"/>
           <w:color w:val="6aab73"/>
-          <w:sz w:val="20"/>
-          <w:szCs w:val="20"/>
+          <w:sz w:val="16"/>
+          <w:szCs w:val="16"/>
           <w:rtl w:val="0"/>
         </w:rPr>
         <w:t xml:space="preserve">'-' </w:t>
@@ -2761,8 +2761,8 @@
         <w:rPr>
           <w:rFonts w:ascii="Courier New" w:cs="Courier New" w:eastAsia="Courier New" w:hAnsi="Courier New"/>
           <w:color w:val="bcbec4"/>
-          <w:sz w:val="20"/>
-          <w:szCs w:val="20"/>
+          <w:sz w:val="16"/>
+          <w:szCs w:val="16"/>
           <w:rtl w:val="0"/>
         </w:rPr>
         <w:t xml:space="preserve">* </w:t>
@@ -2771,8 +2771,8 @@
         <w:rPr>
           <w:rFonts w:ascii="Courier New" w:cs="Courier New" w:eastAsia="Courier New" w:hAnsi="Courier New"/>
           <w:color w:val="2aacb8"/>
-          <w:sz w:val="20"/>
-          <w:szCs w:val="20"/>
+          <w:sz w:val="16"/>
+          <w:szCs w:val="16"/>
           <w:rtl w:val="0"/>
         </w:rPr>
         <w:t xml:space="preserve">32</w:t>
@@ -2781,8 +2781,8 @@
         <w:rPr>
           <w:rFonts w:ascii="Courier New" w:cs="Courier New" w:eastAsia="Courier New" w:hAnsi="Courier New"/>
           <w:color w:val="bcbec4"/>
-          <w:sz w:val="20"/>
-          <w:szCs w:val="20"/>
+          <w:sz w:val="16"/>
+          <w:szCs w:val="16"/>
           <w:rtl w:val="0"/>
         </w:rPr>
         <w:t xml:space="preserve">)</w:t>
@@ -2794,16 +2794,16 @@
         <w:rPr>
           <w:rFonts w:ascii="Courier New" w:cs="Courier New" w:eastAsia="Courier New" w:hAnsi="Courier New"/>
           <w:color w:val="bcbec4"/>
-          <w:sz w:val="20"/>
-          <w:szCs w:val="20"/>
-        </w:rPr>
-      </w:pPr>
-      <w:r>
-        <w:rPr>
-          <w:rFonts w:ascii="Courier New" w:cs="Courier New" w:eastAsia="Courier New" w:hAnsi="Courier New"/>
-          <w:color w:val="bcbec4"/>
-          <w:sz w:val="20"/>
-          <w:szCs w:val="20"/>
+          <w:sz w:val="16"/>
+          <w:szCs w:val="16"/>
+        </w:rPr>
+      </w:pPr>
+      <w:r>
+        <w:rPr>
+          <w:rFonts w:ascii="Courier New" w:cs="Courier New" w:eastAsia="Courier New" w:hAnsi="Courier New"/>
+          <w:color w:val="bcbec4"/>
+          <w:sz w:val="16"/>
+          <w:szCs w:val="16"/>
           <w:rtl w:val="0"/>
         </w:rPr>
         <w:t xml:space="preserve">   </w:t>
@@ -2812,8 +2812,8 @@
         <w:rPr>
           <w:rFonts w:ascii="Courier New" w:cs="Courier New" w:eastAsia="Courier New" w:hAnsi="Courier New"/>
           <w:color w:val="8888c6"/>
-          <w:sz w:val="20"/>
-          <w:szCs w:val="20"/>
+          <w:sz w:val="16"/>
+          <w:szCs w:val="16"/>
           <w:rtl w:val="0"/>
         </w:rPr>
         <w:t xml:space="preserve">print</w:t>
@@ -2822,8 +2822,8 @@
         <w:rPr>
           <w:rFonts w:ascii="Courier New" w:cs="Courier New" w:eastAsia="Courier New" w:hAnsi="Courier New"/>
           <w:color w:val="bcbec4"/>
-          <w:sz w:val="20"/>
-          <w:szCs w:val="20"/>
+          <w:sz w:val="16"/>
+          <w:szCs w:val="16"/>
           <w:rtl w:val="0"/>
         </w:rPr>
         <w:t xml:space="preserve">(</w:t>
@@ -2832,8 +2832,8 @@
         <w:rPr>
           <w:rFonts w:ascii="Courier New" w:cs="Courier New" w:eastAsia="Courier New" w:hAnsi="Courier New"/>
           <w:color w:val="6aab73"/>
-          <w:sz w:val="20"/>
-          <w:szCs w:val="20"/>
+          <w:sz w:val="16"/>
+          <w:szCs w:val="16"/>
           <w:rtl w:val="0"/>
         </w:rPr>
         <w:t xml:space="preserve">'Total  {:&gt;22.2f}$'</w:t>
@@ -2842,8 +2842,8 @@
         <w:rPr>
           <w:rFonts w:ascii="Courier New" w:cs="Courier New" w:eastAsia="Courier New" w:hAnsi="Courier New"/>
           <w:color w:val="bcbec4"/>
-          <w:sz w:val="20"/>
-          <w:szCs w:val="20"/>
+          <w:sz w:val="16"/>
+          <w:szCs w:val="16"/>
           <w:rtl w:val="0"/>
         </w:rPr>
         <w:t xml:space="preserve">.format(totalCost))</w:t>
@@ -2855,16 +2855,16 @@
         <w:rPr>
           <w:rFonts w:ascii="Courier New" w:cs="Courier New" w:eastAsia="Courier New" w:hAnsi="Courier New"/>
           <w:color w:val="bcbec4"/>
-          <w:sz w:val="20"/>
-          <w:szCs w:val="20"/>
-        </w:rPr>
-      </w:pPr>
-      <w:r>
-        <w:rPr>
-          <w:rFonts w:ascii="Courier New" w:cs="Courier New" w:eastAsia="Courier New" w:hAnsi="Courier New"/>
-          <w:color w:val="bcbec4"/>
-          <w:sz w:val="20"/>
-          <w:szCs w:val="20"/>
+          <w:sz w:val="16"/>
+          <w:szCs w:val="16"/>
+        </w:rPr>
+      </w:pPr>
+      <w:r>
+        <w:rPr>
+          <w:rFonts w:ascii="Courier New" w:cs="Courier New" w:eastAsia="Courier New" w:hAnsi="Courier New"/>
+          <w:color w:val="bcbec4"/>
+          <w:sz w:val="16"/>
+          <w:szCs w:val="16"/>
           <w:rtl w:val="0"/>
         </w:rPr>
         <w:t xml:space="preserve">   </w:t>
@@ -2873,8 +2873,8 @@
         <w:rPr>
           <w:rFonts w:ascii="Courier New" w:cs="Courier New" w:eastAsia="Courier New" w:hAnsi="Courier New"/>
           <w:color w:val="8888c6"/>
-          <w:sz w:val="20"/>
-          <w:szCs w:val="20"/>
+          <w:sz w:val="16"/>
+          <w:szCs w:val="16"/>
           <w:rtl w:val="0"/>
         </w:rPr>
         <w:t xml:space="preserve">print</w:t>
@@ -2883,8 +2883,8 @@
         <w:rPr>
           <w:rFonts w:ascii="Courier New" w:cs="Courier New" w:eastAsia="Courier New" w:hAnsi="Courier New"/>
           <w:color w:val="bcbec4"/>
-          <w:sz w:val="20"/>
-          <w:szCs w:val="20"/>
+          <w:sz w:val="16"/>
+          <w:szCs w:val="16"/>
           <w:rtl w:val="0"/>
         </w:rPr>
         <w:t xml:space="preserve">(</w:t>
@@ -2893,8 +2893,8 @@
         <w:rPr>
           <w:rFonts w:ascii="Courier New" w:cs="Courier New" w:eastAsia="Courier New" w:hAnsi="Courier New"/>
           <w:color w:val="6aab73"/>
-          <w:sz w:val="20"/>
-          <w:szCs w:val="20"/>
+          <w:sz w:val="16"/>
+          <w:szCs w:val="16"/>
           <w:rtl w:val="0"/>
         </w:rPr>
         <w:t xml:space="preserve">'-' </w:t>
@@ -2903,8 +2903,8 @@
         <w:rPr>
           <w:rFonts w:ascii="Courier New" w:cs="Courier New" w:eastAsia="Courier New" w:hAnsi="Courier New"/>
           <w:color w:val="bcbec4"/>
-          <w:sz w:val="20"/>
-          <w:szCs w:val="20"/>
+          <w:sz w:val="16"/>
+          <w:szCs w:val="16"/>
           <w:rtl w:val="0"/>
         </w:rPr>
         <w:t xml:space="preserve">* </w:t>
@@ -2913,8 +2913,8 @@
         <w:rPr>
           <w:rFonts w:ascii="Courier New" w:cs="Courier New" w:eastAsia="Courier New" w:hAnsi="Courier New"/>
           <w:color w:val="2aacb8"/>
-          <w:sz w:val="20"/>
-          <w:szCs w:val="20"/>
+          <w:sz w:val="16"/>
+          <w:szCs w:val="16"/>
           <w:rtl w:val="0"/>
         </w:rPr>
         <w:t xml:space="preserve">32</w:t>
@@ -2923,8 +2923,8 @@
         <w:rPr>
           <w:rFonts w:ascii="Courier New" w:cs="Courier New" w:eastAsia="Courier New" w:hAnsi="Courier New"/>
           <w:color w:val="bcbec4"/>
-          <w:sz w:val="20"/>
-          <w:szCs w:val="20"/>
+          <w:sz w:val="16"/>
+          <w:szCs w:val="16"/>
           <w:rtl w:val="0"/>
         </w:rPr>
         <w:t xml:space="preserve">)</w:t>
@@ -2969,7 +2969,7 @@
         <w:rPr/>
         <w:drawing>
           <wp:inline distB="114300" distT="114300" distL="114300" distR="114300">
-            <wp:extent cx="5943600" cy="4000500"/>
+            <wp:extent cx="6476918" cy="4420417"/>
             <wp:effectExtent b="0" l="0" r="0" t="0"/>
             <wp:docPr id="1" name="image1.png"/>
             <a:graphic>
@@ -2989,7 +2989,7 @@
                   <pic:spPr>
                     <a:xfrm>
                       <a:off x="0" y="0"/>
-                      <a:ext cx="5943600" cy="4000500"/>
+                      <a:ext cx="6476918" cy="4420417"/>
                     </a:xfrm>
                     <a:prstGeom prst="rect"/>
                     <a:ln/>
@@ -3000,6 +3000,42 @@
           </wp:inline>
         </w:drawing>
       </w:r>
+      <w:r>
+        <w:rPr>
+          <w:rtl w:val="0"/>
+        </w:rPr>
+      </w:r>
+    </w:p>
+    <w:p>
+      <w:pPr>
+        <w:rPr/>
+      </w:pPr>
+      <w:r>
+        <w:rPr>
+          <w:rtl w:val="0"/>
+        </w:rPr>
+      </w:r>
+    </w:p>
+    <w:p>
+      <w:pPr>
+        <w:rPr/>
+      </w:pPr>
+      <w:r>
+        <w:rPr>
+          <w:rtl w:val="0"/>
+        </w:rPr>
+        <w:t xml:space="preserve">Git Repo: </w:t>
+      </w:r>
+      <w:hyperlink r:id="rId7">
+        <w:r>
+          <w:rPr>
+            <w:color w:val="1155cc"/>
+            <w:u w:val="single"/>
+            <w:rtl w:val="0"/>
+          </w:rPr>
+          <w:t xml:space="preserve">CSC500/moduleFour at main · jeganpalaniyandi/CSC500 (github.com)</w:t>
+        </w:r>
+      </w:hyperlink>
       <w:r>
         <w:rPr>
           <w:rtl w:val="0"/>

</xml_diff>